<commit_message>
Working / Learing more about CNN
</commit_message>
<xml_diff>
--- a/Deep Learing for Images with Pytorch/Binary and Multi class Classification.docx
+++ b/Deep Learing for Images with Pytorch/Binary and Multi class Classification.docx
@@ -4,7 +4,321 @@
   <w:body>
     <w:p>
       <w:pPr>
-        <w:shd w:val="clear" w:color="auto" w:fill="F7F7FC"/>
+        <w:rPr>
+          <w:rFonts w:ascii="Arial" w:eastAsia="Times New Roman" w:hAnsi="Arial" w:cs="Arial"/>
+          <w:b/>
+          <w:bCs/>
+          <w:color w:val="05192D"/>
+          <w:kern w:val="0"/>
+          <w:sz w:val="44"/>
+          <w:szCs w:val="44"/>
+          <w14:ligatures w14:val="none"/>
+        </w:rPr>
+      </w:pPr>
+      <w:r>
+        <w:rPr>
+          <w:rFonts w:ascii="Arial" w:eastAsia="Times New Roman" w:hAnsi="Arial" w:cs="Arial"/>
+          <w:b/>
+          <w:bCs/>
+          <w:color w:val="05192D"/>
+          <w:kern w:val="0"/>
+          <w:sz w:val="44"/>
+          <w:szCs w:val="44"/>
+          <w14:ligatures w14:val="none"/>
+        </w:rPr>
+        <w:t>Binary and multi-class image classification</w:t>
+      </w:r>
+    </w:p>
+    <w:p>
+      <w:pPr>
+        <w:spacing w:after="120" w:line="240" w:lineRule="auto"/>
+        <w:rPr>
+          <w:rFonts w:ascii="Arial" w:eastAsia="Times New Roman" w:hAnsi="Arial" w:cs="Arial"/>
+          <w:color w:val="05192D"/>
+          <w:kern w:val="0"/>
+          <w:sz w:val="24"/>
+          <w:szCs w:val="24"/>
+          <w14:ligatures w14:val="none"/>
+        </w:rPr>
+      </w:pPr>
+      <w:r>
+        <w:rPr>
+          <w:rFonts w:ascii="Arial" w:eastAsia="Times New Roman" w:hAnsi="Arial" w:cs="Arial"/>
+          <w:color w:val="05192D"/>
+          <w:kern w:val="0"/>
+          <w:sz w:val="24"/>
+          <w:szCs w:val="24"/>
+          <w14:ligatures w14:val="none"/>
+        </w:rPr>
+        <w:t xml:space="preserve">We will learn about object detection models which identify objects in images by drawing a box around </w:t>
+      </w:r>
+      <w:proofErr w:type="spellStart"/>
+      <w:proofErr w:type="gramStart"/>
+      <w:r>
+        <w:rPr>
+          <w:rFonts w:ascii="Arial" w:eastAsia="Times New Roman" w:hAnsi="Arial" w:cs="Arial"/>
+          <w:color w:val="05192D"/>
+          <w:kern w:val="0"/>
+          <w:sz w:val="24"/>
+          <w:szCs w:val="24"/>
+          <w14:ligatures w14:val="none"/>
+        </w:rPr>
+        <w:t>them.We</w:t>
+      </w:r>
+      <w:proofErr w:type="spellEnd"/>
+      <w:proofErr w:type="gramEnd"/>
+      <w:r>
+        <w:rPr>
+          <w:rFonts w:ascii="Arial" w:eastAsia="Times New Roman" w:hAnsi="Arial" w:cs="Arial"/>
+          <w:color w:val="05192D"/>
+          <w:kern w:val="0"/>
+          <w:sz w:val="24"/>
+          <w:szCs w:val="24"/>
+          <w14:ligatures w14:val="none"/>
+        </w:rPr>
+        <w:t xml:space="preserve"> will also apply image segmentation models to segment images into meaningful areas.</w:t>
+      </w:r>
+    </w:p>
+    <w:p>
+      <w:pPr>
+        <w:spacing w:after="120" w:line="240" w:lineRule="auto"/>
+        <w:rPr>
+          <w:rFonts w:ascii="Arial" w:eastAsia="Times New Roman" w:hAnsi="Arial" w:cs="Arial"/>
+          <w:color w:val="05192D"/>
+          <w:kern w:val="0"/>
+          <w:sz w:val="24"/>
+          <w:szCs w:val="24"/>
+          <w14:ligatures w14:val="none"/>
+        </w:rPr>
+      </w:pPr>
+      <w:r>
+        <w:rPr>
+          <w:rFonts w:ascii="Arial" w:eastAsia="Times New Roman" w:hAnsi="Arial" w:cs="Arial"/>
+          <w:color w:val="05192D"/>
+          <w:kern w:val="0"/>
+          <w:sz w:val="24"/>
+          <w:szCs w:val="24"/>
+          <w14:ligatures w14:val="none"/>
+        </w:rPr>
+        <w:t>Finally, we will create new images based on learned patterns using image generation models.</w:t>
+      </w:r>
+    </w:p>
+    <w:p>
+      <w:pPr>
+        <w:spacing w:after="120" w:line="240" w:lineRule="auto"/>
+        <w:rPr>
+          <w:rFonts w:ascii="Arial" w:eastAsia="Times New Roman" w:hAnsi="Arial" w:cs="Arial"/>
+          <w:color w:val="05192D"/>
+          <w:kern w:val="0"/>
+          <w:sz w:val="24"/>
+          <w:szCs w:val="24"/>
+          <w14:ligatures w14:val="none"/>
+        </w:rPr>
+      </w:pPr>
+      <w:r>
+        <w:rPr>
+          <w:rFonts w:ascii="Arial" w:eastAsia="Times New Roman" w:hAnsi="Arial" w:cs="Arial"/>
+          <w:color w:val="05192D"/>
+          <w:kern w:val="0"/>
+          <w:sz w:val="24"/>
+          <w:szCs w:val="24"/>
+          <w14:ligatures w14:val="none"/>
+        </w:rPr>
+        <w:t xml:space="preserve">Before starting, you should already be familiar with Convolutional Neural networks, including how they work and how to construct them in </w:t>
+      </w:r>
+      <w:proofErr w:type="spellStart"/>
+      <w:r>
+        <w:rPr>
+          <w:rFonts w:ascii="Arial" w:eastAsia="Times New Roman" w:hAnsi="Arial" w:cs="Arial"/>
+          <w:color w:val="05192D"/>
+          <w:kern w:val="0"/>
+          <w:sz w:val="24"/>
+          <w:szCs w:val="24"/>
+          <w14:ligatures w14:val="none"/>
+        </w:rPr>
+        <w:t>PyTorch</w:t>
+      </w:r>
+      <w:proofErr w:type="spellEnd"/>
+      <w:r>
+        <w:rPr>
+          <w:rFonts w:ascii="Arial" w:eastAsia="Times New Roman" w:hAnsi="Arial" w:cs="Arial"/>
+          <w:color w:val="05192D"/>
+          <w:kern w:val="0"/>
+          <w:sz w:val="24"/>
+          <w:szCs w:val="24"/>
+          <w14:ligatures w14:val="none"/>
+        </w:rPr>
+        <w:t xml:space="preserve">, as well as with </w:t>
+      </w:r>
+      <w:proofErr w:type="spellStart"/>
+      <w:r>
+        <w:rPr>
+          <w:rFonts w:ascii="Arial" w:eastAsia="Times New Roman" w:hAnsi="Arial" w:cs="Arial"/>
+          <w:color w:val="05192D"/>
+          <w:kern w:val="0"/>
+          <w:sz w:val="24"/>
+          <w:szCs w:val="24"/>
+          <w14:ligatures w14:val="none"/>
+        </w:rPr>
+        <w:t>PyTorch</w:t>
+      </w:r>
+      <w:proofErr w:type="spellEnd"/>
+      <w:r>
+        <w:rPr>
+          <w:rFonts w:ascii="Arial" w:eastAsia="Times New Roman" w:hAnsi="Arial" w:cs="Arial"/>
+          <w:color w:val="05192D"/>
+          <w:kern w:val="0"/>
+          <w:sz w:val="24"/>
+          <w:szCs w:val="24"/>
+          <w14:ligatures w14:val="none"/>
+        </w:rPr>
+        <w:t xml:space="preserve"> model training in general, as taught in this prerequisite course.</w:t>
+      </w:r>
+    </w:p>
+    <w:p>
+      <w:pPr>
+        <w:spacing w:after="120" w:line="240" w:lineRule="auto"/>
+        <w:rPr>
+          <w:rFonts w:ascii="Arial" w:eastAsia="Times New Roman" w:hAnsi="Arial" w:cs="Arial"/>
+          <w:color w:val="05192D"/>
+          <w:kern w:val="0"/>
+          <w:sz w:val="24"/>
+          <w:szCs w:val="24"/>
+          <w14:ligatures w14:val="none"/>
+        </w:rPr>
+      </w:pPr>
+      <w:r>
+        <w:rPr>
+          <w:rFonts w:ascii="Arial" w:eastAsia="Times New Roman" w:hAnsi="Arial" w:cs="Arial"/>
+          <w:color w:val="05192D"/>
+          <w:kern w:val="0"/>
+          <w:sz w:val="24"/>
+          <w:szCs w:val="24"/>
+          <w14:ligatures w14:val="none"/>
+        </w:rPr>
+        <w:t xml:space="preserve">We will use </w:t>
+      </w:r>
+      <w:proofErr w:type="spellStart"/>
+      <w:r>
+        <w:rPr>
+          <w:rFonts w:ascii="Arial" w:eastAsia="Times New Roman" w:hAnsi="Arial" w:cs="Arial"/>
+          <w:color w:val="05192D"/>
+          <w:kern w:val="0"/>
+          <w:sz w:val="24"/>
+          <w:szCs w:val="24"/>
+          <w14:ligatures w14:val="none"/>
+        </w:rPr>
+        <w:t>TorchVision</w:t>
+      </w:r>
+      <w:proofErr w:type="spellEnd"/>
+      <w:r>
+        <w:rPr>
+          <w:rFonts w:ascii="Arial" w:eastAsia="Times New Roman" w:hAnsi="Arial" w:cs="Arial"/>
+          <w:color w:val="05192D"/>
+          <w:kern w:val="0"/>
+          <w:sz w:val="24"/>
+          <w:szCs w:val="24"/>
+          <w14:ligatures w14:val="none"/>
+        </w:rPr>
+        <w:t xml:space="preserve"> throughout this course. It is a </w:t>
+      </w:r>
+      <w:proofErr w:type="spellStart"/>
+      <w:r>
+        <w:rPr>
+          <w:rFonts w:ascii="Arial" w:eastAsia="Times New Roman" w:hAnsi="Arial" w:cs="Arial"/>
+          <w:color w:val="05192D"/>
+          <w:kern w:val="0"/>
+          <w:sz w:val="24"/>
+          <w:szCs w:val="24"/>
+          <w14:ligatures w14:val="none"/>
+        </w:rPr>
+        <w:t>PyTorch</w:t>
+      </w:r>
+      <w:proofErr w:type="spellEnd"/>
+      <w:r>
+        <w:rPr>
+          <w:rFonts w:ascii="Arial" w:eastAsia="Times New Roman" w:hAnsi="Arial" w:cs="Arial"/>
+          <w:color w:val="05192D"/>
+          <w:kern w:val="0"/>
+          <w:sz w:val="24"/>
+          <w:szCs w:val="24"/>
+          <w14:ligatures w14:val="none"/>
+        </w:rPr>
+        <w:t xml:space="preserve"> image library that provides useful tools, including</w:t>
+      </w:r>
+      <w:r>
+        <w:rPr>
+          <w:rFonts w:ascii="Arial" w:eastAsia="Times New Roman" w:hAnsi="Arial" w:cs="Arial"/>
+          <w:color w:val="05192D"/>
+          <w:kern w:val="0"/>
+          <w:sz w:val="24"/>
+          <w:szCs w:val="24"/>
+          <w14:ligatures w14:val="none"/>
+        </w:rPr>
+        <w:t xml:space="preserve"> </w:t>
+      </w:r>
+      <w:r>
+        <w:rPr>
+          <w:rFonts w:ascii="Arial" w:eastAsia="Times New Roman" w:hAnsi="Arial" w:cs="Arial"/>
+          <w:color w:val="05192D"/>
+          <w:kern w:val="0"/>
+          <w:sz w:val="24"/>
+          <w:szCs w:val="24"/>
+          <w14:ligatures w14:val="none"/>
+        </w:rPr>
+        <w:t>transformations for image pre-</w:t>
+      </w:r>
+      <w:proofErr w:type="spellStart"/>
+      <w:proofErr w:type="gramStart"/>
+      <w:r>
+        <w:rPr>
+          <w:rFonts w:ascii="Arial" w:eastAsia="Times New Roman" w:hAnsi="Arial" w:cs="Arial"/>
+          <w:color w:val="05192D"/>
+          <w:kern w:val="0"/>
+          <w:sz w:val="24"/>
+          <w:szCs w:val="24"/>
+          <w14:ligatures w14:val="none"/>
+        </w:rPr>
+        <w:t>processing,pre</w:t>
+      </w:r>
+      <w:proofErr w:type="spellEnd"/>
+      <w:proofErr w:type="gramEnd"/>
+      <w:r>
+        <w:rPr>
+          <w:rFonts w:ascii="Arial" w:eastAsia="Times New Roman" w:hAnsi="Arial" w:cs="Arial"/>
+          <w:color w:val="05192D"/>
+          <w:kern w:val="0"/>
+          <w:sz w:val="24"/>
+          <w:szCs w:val="24"/>
+          <w14:ligatures w14:val="none"/>
+        </w:rPr>
+        <w:t>-trained CNN models,</w:t>
+      </w:r>
+      <w:r>
+        <w:rPr>
+          <w:rFonts w:ascii="Arial" w:eastAsia="Times New Roman" w:hAnsi="Arial" w:cs="Arial"/>
+          <w:color w:val="05192D"/>
+          <w:kern w:val="0"/>
+          <w:sz w:val="24"/>
+          <w:szCs w:val="24"/>
+          <w14:ligatures w14:val="none"/>
+        </w:rPr>
+        <w:t xml:space="preserve"> </w:t>
+      </w:r>
+      <w:r>
+        <w:rPr>
+          <w:rFonts w:ascii="Arial" w:eastAsia="Times New Roman" w:hAnsi="Arial" w:cs="Arial"/>
+          <w:color w:val="05192D"/>
+          <w:kern w:val="0"/>
+          <w:sz w:val="24"/>
+          <w:szCs w:val="24"/>
+          <w14:ligatures w14:val="none"/>
+        </w:rPr>
+        <w:t>and labeled image datasets for training and testing.</w:t>
+      </w:r>
+    </w:p>
+    <w:p>
+      <w:pPr>
         <w:spacing w:after="0" w:line="240" w:lineRule="auto"/>
         <w:outlineLvl w:val="1"/>
         <w:rPr>
@@ -13,8 +327,8 @@
           <w:bCs/>
           <w:color w:val="05192D"/>
           <w:kern w:val="0"/>
-          <w:sz w:val="44"/>
-          <w:szCs w:val="44"/>
+          <w:sz w:val="24"/>
+          <w:szCs w:val="24"/>
           <w14:ligatures w14:val="none"/>
         </w:rPr>
       </w:pPr>
@@ -25,366 +339,49 @@
           <w:bCs/>
           <w:color w:val="05192D"/>
           <w:kern w:val="0"/>
-          <w:sz w:val="44"/>
-          <w:szCs w:val="44"/>
-          <w14:ligatures w14:val="none"/>
-        </w:rPr>
-        <w:t>Binary and multi-class image classification</w:t>
-      </w:r>
-    </w:p>
-    <w:p>
-      <w:pPr>
-        <w:spacing w:after="120" w:line="240" w:lineRule="auto"/>
-        <w:rPr>
-          <w:rFonts w:ascii="Arial" w:eastAsia="Times New Roman" w:hAnsi="Arial" w:cs="Arial"/>
-          <w:color w:val="05192D"/>
-          <w:kern w:val="0"/>
-          <w:sz w:val="24"/>
-          <w:szCs w:val="24"/>
-          <w14:ligatures w14:val="none"/>
-        </w:rPr>
-      </w:pPr>
-      <w:r>
-        <w:rPr>
-          <w:rFonts w:ascii="Arial" w:eastAsia="Times New Roman" w:hAnsi="Arial" w:cs="Arial"/>
-          <w:color w:val="05192D"/>
-          <w:kern w:val="0"/>
-          <w:sz w:val="24"/>
-          <w:szCs w:val="24"/>
-          <w14:ligatures w14:val="none"/>
-        </w:rPr>
-        <w:t xml:space="preserve">We will learn about object detection models which identify objects in images by drawing a box around </w:t>
+          <w:sz w:val="24"/>
+          <w:szCs w:val="24"/>
+          <w14:ligatures w14:val="none"/>
+        </w:rPr>
+        <w:t>Image classification</w:t>
+      </w:r>
+    </w:p>
+    <w:p>
+      <w:pPr>
+        <w:spacing w:after="120" w:line="240" w:lineRule="auto"/>
+        <w:rPr>
+          <w:rFonts w:ascii="Arial" w:eastAsia="Times New Roman" w:hAnsi="Arial" w:cs="Arial"/>
+          <w:color w:val="05192D"/>
+          <w:kern w:val="0"/>
+          <w:sz w:val="24"/>
+          <w:szCs w:val="24"/>
+          <w14:ligatures w14:val="none"/>
+        </w:rPr>
+      </w:pPr>
+      <w:r>
+        <w:rPr>
+          <w:rFonts w:ascii="Arial" w:eastAsia="Times New Roman" w:hAnsi="Arial" w:cs="Arial"/>
+          <w:color w:val="05192D"/>
+          <w:kern w:val="0"/>
+          <w:sz w:val="24"/>
+          <w:szCs w:val="24"/>
+          <w14:ligatures w14:val="none"/>
+        </w:rPr>
+        <w:t xml:space="preserve">Let's begin with image classification, commonly categorized into two types. The first type is a binary classification with two distinct classes, for example, cats and dogs. We use the sigmoid activation function to produce get the probability of either class. The second type is multi-class classification. Here, we deal with more than two classes, for example, boat, train, and car. We use the </w:t>
       </w:r>
       <w:proofErr w:type="spellStart"/>
-      <w:proofErr w:type="gramStart"/>
-      <w:r>
-        <w:rPr>
-          <w:rFonts w:ascii="Arial" w:eastAsia="Times New Roman" w:hAnsi="Arial" w:cs="Arial"/>
-          <w:color w:val="05192D"/>
-          <w:kern w:val="0"/>
-          <w:sz w:val="24"/>
-          <w:szCs w:val="24"/>
-          <w14:ligatures w14:val="none"/>
-        </w:rPr>
-        <w:t>them.We</w:t>
+      <w:r>
+        <w:rPr>
+          <w:rFonts w:ascii="Arial" w:eastAsia="Times New Roman" w:hAnsi="Arial" w:cs="Arial"/>
+          <w:color w:val="05192D"/>
+          <w:kern w:val="0"/>
+          <w:sz w:val="24"/>
+          <w:szCs w:val="24"/>
+          <w14:ligatures w14:val="none"/>
+        </w:rPr>
+        <w:t>softmax</w:t>
       </w:r>
       <w:proofErr w:type="spellEnd"/>
-      <w:proofErr w:type="gramEnd"/>
-      <w:r>
-        <w:rPr>
-          <w:rFonts w:ascii="Arial" w:eastAsia="Times New Roman" w:hAnsi="Arial" w:cs="Arial"/>
-          <w:color w:val="05192D"/>
-          <w:kern w:val="0"/>
-          <w:sz w:val="24"/>
-          <w:szCs w:val="24"/>
-          <w14:ligatures w14:val="none"/>
-        </w:rPr>
-        <w:t xml:space="preserve"> will also apply image segmentation models to segment images into meaningful areas.</w:t>
-      </w:r>
-    </w:p>
-    <w:p>
-      <w:pPr>
-        <w:spacing w:after="120" w:line="240" w:lineRule="auto"/>
-        <w:rPr>
-          <w:rFonts w:ascii="Arial" w:eastAsia="Times New Roman" w:hAnsi="Arial" w:cs="Arial"/>
-          <w:color w:val="05192D"/>
-          <w:kern w:val="0"/>
-          <w:sz w:val="24"/>
-          <w:szCs w:val="24"/>
-          <w14:ligatures w14:val="none"/>
-        </w:rPr>
-      </w:pPr>
-      <w:r>
-        <w:rPr>
-          <w:rFonts w:ascii="Arial" w:eastAsia="Times New Roman" w:hAnsi="Arial" w:cs="Arial"/>
-          <w:color w:val="05192D"/>
-          <w:kern w:val="0"/>
-          <w:sz w:val="24"/>
-          <w:szCs w:val="24"/>
-          <w14:ligatures w14:val="none"/>
-        </w:rPr>
-        <w:t>Finally, we will create new images based on learned patterns using image generation models.</w:t>
-      </w:r>
-    </w:p>
-    <w:p>
-      <w:pPr>
-        <w:spacing w:after="120" w:line="240" w:lineRule="auto"/>
-        <w:rPr>
-          <w:rFonts w:ascii="Arial" w:eastAsia="Times New Roman" w:hAnsi="Arial" w:cs="Arial"/>
-          <w:color w:val="05192D"/>
-          <w:kern w:val="0"/>
-          <w:sz w:val="24"/>
-          <w:szCs w:val="24"/>
-          <w14:ligatures w14:val="none"/>
-        </w:rPr>
-      </w:pPr>
-      <w:r>
-        <w:rPr>
-          <w:rFonts w:ascii="Arial" w:eastAsia="Times New Roman" w:hAnsi="Arial" w:cs="Arial"/>
-          <w:color w:val="05192D"/>
-          <w:kern w:val="0"/>
-          <w:sz w:val="24"/>
-          <w:szCs w:val="24"/>
-          <w14:ligatures w14:val="none"/>
-        </w:rPr>
-        <w:t xml:space="preserve">Before starting, you should already be familiar with Convolutional Neural networks, including how they work and how to construct them in </w:t>
-      </w:r>
-      <w:proofErr w:type="spellStart"/>
-      <w:r>
-        <w:rPr>
-          <w:rFonts w:ascii="Arial" w:eastAsia="Times New Roman" w:hAnsi="Arial" w:cs="Arial"/>
-          <w:color w:val="05192D"/>
-          <w:kern w:val="0"/>
-          <w:sz w:val="24"/>
-          <w:szCs w:val="24"/>
-          <w14:ligatures w14:val="none"/>
-        </w:rPr>
-        <w:t>PyTorch</w:t>
-      </w:r>
-      <w:proofErr w:type="spellEnd"/>
-      <w:r>
-        <w:rPr>
-          <w:rFonts w:ascii="Arial" w:eastAsia="Times New Roman" w:hAnsi="Arial" w:cs="Arial"/>
-          <w:color w:val="05192D"/>
-          <w:kern w:val="0"/>
-          <w:sz w:val="24"/>
-          <w:szCs w:val="24"/>
-          <w14:ligatures w14:val="none"/>
-        </w:rPr>
-        <w:t xml:space="preserve">, as well as with </w:t>
-      </w:r>
-      <w:proofErr w:type="spellStart"/>
-      <w:r>
-        <w:rPr>
-          <w:rFonts w:ascii="Arial" w:eastAsia="Times New Roman" w:hAnsi="Arial" w:cs="Arial"/>
-          <w:color w:val="05192D"/>
-          <w:kern w:val="0"/>
-          <w:sz w:val="24"/>
-          <w:szCs w:val="24"/>
-          <w14:ligatures w14:val="none"/>
-        </w:rPr>
-        <w:t>PyTorch</w:t>
-      </w:r>
-      <w:proofErr w:type="spellEnd"/>
-      <w:r>
-        <w:rPr>
-          <w:rFonts w:ascii="Arial" w:eastAsia="Times New Roman" w:hAnsi="Arial" w:cs="Arial"/>
-          <w:color w:val="05192D"/>
-          <w:kern w:val="0"/>
-          <w:sz w:val="24"/>
-          <w:szCs w:val="24"/>
-          <w14:ligatures w14:val="none"/>
-        </w:rPr>
-        <w:t xml:space="preserve"> model training in general, as taught in this prerequisite course.</w:t>
-      </w:r>
-    </w:p>
-    <w:p>
-      <w:pPr>
-        <w:spacing w:after="120" w:line="240" w:lineRule="auto"/>
-        <w:rPr>
-          <w:rFonts w:ascii="Arial" w:eastAsia="Times New Roman" w:hAnsi="Arial" w:cs="Arial"/>
-          <w:color w:val="05192D"/>
-          <w:kern w:val="0"/>
-          <w:sz w:val="24"/>
-          <w:szCs w:val="24"/>
-          <w14:ligatures w14:val="none"/>
-        </w:rPr>
-      </w:pPr>
-      <w:r>
-        <w:rPr>
-          <w:rFonts w:ascii="Arial" w:eastAsia="Times New Roman" w:hAnsi="Arial" w:cs="Arial"/>
-          <w:color w:val="05192D"/>
-          <w:kern w:val="0"/>
-          <w:sz w:val="24"/>
-          <w:szCs w:val="24"/>
-          <w14:ligatures w14:val="none"/>
-        </w:rPr>
-        <w:t xml:space="preserve">We will use </w:t>
-      </w:r>
-      <w:proofErr w:type="spellStart"/>
-      <w:r>
-        <w:rPr>
-          <w:rFonts w:ascii="Arial" w:eastAsia="Times New Roman" w:hAnsi="Arial" w:cs="Arial"/>
-          <w:color w:val="05192D"/>
-          <w:kern w:val="0"/>
-          <w:sz w:val="24"/>
-          <w:szCs w:val="24"/>
-          <w14:ligatures w14:val="none"/>
-        </w:rPr>
-        <w:t>TorchVision</w:t>
-      </w:r>
-      <w:proofErr w:type="spellEnd"/>
-      <w:r>
-        <w:rPr>
-          <w:rFonts w:ascii="Arial" w:eastAsia="Times New Roman" w:hAnsi="Arial" w:cs="Arial"/>
-          <w:color w:val="05192D"/>
-          <w:kern w:val="0"/>
-          <w:sz w:val="24"/>
-          <w:szCs w:val="24"/>
-          <w14:ligatures w14:val="none"/>
-        </w:rPr>
-        <w:t xml:space="preserve"> throughout this course. It is a </w:t>
-      </w:r>
-      <w:proofErr w:type="spellStart"/>
-      <w:r>
-        <w:rPr>
-          <w:rFonts w:ascii="Arial" w:eastAsia="Times New Roman" w:hAnsi="Arial" w:cs="Arial"/>
-          <w:color w:val="05192D"/>
-          <w:kern w:val="0"/>
-          <w:sz w:val="24"/>
-          <w:szCs w:val="24"/>
-          <w14:ligatures w14:val="none"/>
-        </w:rPr>
-        <w:t>PyTorch</w:t>
-      </w:r>
-      <w:proofErr w:type="spellEnd"/>
-      <w:r>
-        <w:rPr>
-          <w:rFonts w:ascii="Arial" w:eastAsia="Times New Roman" w:hAnsi="Arial" w:cs="Arial"/>
-          <w:color w:val="05192D"/>
-          <w:kern w:val="0"/>
-          <w:sz w:val="24"/>
-          <w:szCs w:val="24"/>
-          <w14:ligatures w14:val="none"/>
-        </w:rPr>
-        <w:t xml:space="preserve"> image library that provides useful tools, including</w:t>
-      </w:r>
-      <w:r>
-        <w:rPr>
-          <w:rFonts w:ascii="Arial" w:eastAsia="Times New Roman" w:hAnsi="Arial" w:cs="Arial"/>
-          <w:color w:val="05192D"/>
-          <w:kern w:val="0"/>
-          <w:sz w:val="24"/>
-          <w:szCs w:val="24"/>
-          <w14:ligatures w14:val="none"/>
-        </w:rPr>
-        <w:t xml:space="preserve"> </w:t>
-      </w:r>
-      <w:r>
-        <w:rPr>
-          <w:rFonts w:ascii="Arial" w:eastAsia="Times New Roman" w:hAnsi="Arial" w:cs="Arial"/>
-          <w:color w:val="05192D"/>
-          <w:kern w:val="0"/>
-          <w:sz w:val="24"/>
-          <w:szCs w:val="24"/>
-          <w14:ligatures w14:val="none"/>
-        </w:rPr>
-        <w:t>transformations for image pre-</w:t>
-      </w:r>
-      <w:proofErr w:type="spellStart"/>
-      <w:proofErr w:type="gramStart"/>
-      <w:r>
-        <w:rPr>
-          <w:rFonts w:ascii="Arial" w:eastAsia="Times New Roman" w:hAnsi="Arial" w:cs="Arial"/>
-          <w:color w:val="05192D"/>
-          <w:kern w:val="0"/>
-          <w:sz w:val="24"/>
-          <w:szCs w:val="24"/>
-          <w14:ligatures w14:val="none"/>
-        </w:rPr>
-        <w:t>processing,pre</w:t>
-      </w:r>
-      <w:proofErr w:type="spellEnd"/>
-      <w:proofErr w:type="gramEnd"/>
-      <w:r>
-        <w:rPr>
-          <w:rFonts w:ascii="Arial" w:eastAsia="Times New Roman" w:hAnsi="Arial" w:cs="Arial"/>
-          <w:color w:val="05192D"/>
-          <w:kern w:val="0"/>
-          <w:sz w:val="24"/>
-          <w:szCs w:val="24"/>
-          <w14:ligatures w14:val="none"/>
-        </w:rPr>
-        <w:t>-trained CNN models,</w:t>
-      </w:r>
-      <w:r>
-        <w:rPr>
-          <w:rFonts w:ascii="Arial" w:eastAsia="Times New Roman" w:hAnsi="Arial" w:cs="Arial"/>
-          <w:color w:val="05192D"/>
-          <w:kern w:val="0"/>
-          <w:sz w:val="24"/>
-          <w:szCs w:val="24"/>
-          <w14:ligatures w14:val="none"/>
-        </w:rPr>
-        <w:t xml:space="preserve"> </w:t>
-      </w:r>
-      <w:r>
-        <w:rPr>
-          <w:rFonts w:ascii="Arial" w:eastAsia="Times New Roman" w:hAnsi="Arial" w:cs="Arial"/>
-          <w:color w:val="05192D"/>
-          <w:kern w:val="0"/>
-          <w:sz w:val="24"/>
-          <w:szCs w:val="24"/>
-          <w14:ligatures w14:val="none"/>
-        </w:rPr>
-        <w:t>and labeled image datasets for training and testing.</w:t>
-      </w:r>
-    </w:p>
-    <w:p>
-      <w:pPr>
-        <w:spacing w:after="0" w:line="240" w:lineRule="auto"/>
-        <w:outlineLvl w:val="1"/>
-        <w:rPr>
-          <w:rFonts w:ascii="Arial" w:eastAsia="Times New Roman" w:hAnsi="Arial" w:cs="Arial"/>
-          <w:b/>
-          <w:bCs/>
-          <w:color w:val="05192D"/>
-          <w:kern w:val="0"/>
-          <w:sz w:val="24"/>
-          <w:szCs w:val="24"/>
-          <w14:ligatures w14:val="none"/>
-        </w:rPr>
-      </w:pPr>
-      <w:r>
-        <w:rPr>
-          <w:rFonts w:ascii="Arial" w:eastAsia="Times New Roman" w:hAnsi="Arial" w:cs="Arial"/>
-          <w:b/>
-          <w:bCs/>
-          <w:color w:val="05192D"/>
-          <w:kern w:val="0"/>
-          <w:sz w:val="24"/>
-          <w:szCs w:val="24"/>
-          <w14:ligatures w14:val="none"/>
-        </w:rPr>
-        <w:t>Image classification</w:t>
-      </w:r>
-    </w:p>
-    <w:p>
-      <w:pPr>
-        <w:spacing w:after="120" w:line="240" w:lineRule="auto"/>
-        <w:rPr>
-          <w:rFonts w:ascii="Arial" w:eastAsia="Times New Roman" w:hAnsi="Arial" w:cs="Arial"/>
-          <w:color w:val="05192D"/>
-          <w:kern w:val="0"/>
-          <w:sz w:val="24"/>
-          <w:szCs w:val="24"/>
-          <w14:ligatures w14:val="none"/>
-        </w:rPr>
-      </w:pPr>
-      <w:r>
-        <w:rPr>
-          <w:rFonts w:ascii="Arial" w:eastAsia="Times New Roman" w:hAnsi="Arial" w:cs="Arial"/>
-          <w:color w:val="05192D"/>
-          <w:kern w:val="0"/>
-          <w:sz w:val="24"/>
-          <w:szCs w:val="24"/>
-          <w14:ligatures w14:val="none"/>
-        </w:rPr>
-        <w:t xml:space="preserve">Let's begin with image classification, commonly categorized into two types. The first type is a binary classification with two distinct classes, for example, cats and dogs. We use the sigmoid activation function to produce get the probability of either class. The second type is multi-class classification. Here, we deal with more than two classes, for example, boat, train, and car. We use the </w:t>
-      </w:r>
-      <w:proofErr w:type="spellStart"/>
-      <w:r>
-        <w:rPr>
-          <w:rFonts w:ascii="Arial" w:eastAsia="Times New Roman" w:hAnsi="Arial" w:cs="Arial"/>
-          <w:color w:val="05192D"/>
-          <w:kern w:val="0"/>
-          <w:sz w:val="24"/>
-          <w:szCs w:val="24"/>
-          <w14:ligatures w14:val="none"/>
-        </w:rPr>
-        <w:t>softmax</w:t>
-      </w:r>
-      <w:proofErr w:type="spellEnd"/>
       <w:r>
         <w:rPr>
           <w:rFonts w:ascii="Arial" w:eastAsia="Times New Roman" w:hAnsi="Arial" w:cs="Arial"/>
@@ -425,6 +422,7 @@
       <w:r>
         <w:rPr>
           <w:rFonts w:ascii="Arial" w:eastAsia="Times New Roman" w:hAnsi="Arial" w:cs="Arial"/>
+          <w:noProof/>
           <w:color w:val="05192D"/>
           <w:kern w:val="0"/>
           <w:sz w:val="24"/>
@@ -432,7 +430,7 @@
           <w14:ligatures w14:val="none"/>
         </w:rPr>
         <w:drawing>
-          <wp:inline distT="0" distB="0" distL="0" distR="0" wp14:anchorId="7391B48C" wp14:editId="0E6EEA19">
+          <wp:inline distT="0" distB="0" distL="0" distR="0" wp14:anchorId="6CFB8E21" wp14:editId="09887B75">
             <wp:extent cx="5339751" cy="2783973"/>
             <wp:effectExtent l="0" t="0" r="0" b="0"/>
             <wp:docPr id="1" name="Picture 1"/>
@@ -447,7 +445,7 @@
                     <pic:cNvPicPr/>
                   </pic:nvPicPr>
                   <pic:blipFill>
-                    <a:blip r:embed="rId4"/>
+                    <a:blip r:embed="rId6"/>
                     <a:stretch>
                       <a:fillRect/>
                     </a:stretch>
@@ -681,6 +679,7 @@
       <w:r>
         <w:rPr>
           <w:rFonts w:ascii="Arial" w:eastAsia="Times New Roman" w:hAnsi="Arial" w:cs="Arial"/>
+          <w:noProof/>
           <w:color w:val="05192D"/>
           <w:kern w:val="0"/>
           <w:sz w:val="24"/>
@@ -688,7 +687,7 @@
           <w14:ligatures w14:val="none"/>
         </w:rPr>
         <w:drawing>
-          <wp:inline distT="0" distB="0" distL="0" distR="0" wp14:anchorId="32764A50" wp14:editId="741453D5">
+          <wp:inline distT="0" distB="0" distL="0" distR="0" wp14:anchorId="53F4E788" wp14:editId="756336CD">
             <wp:extent cx="5943600" cy="2990215"/>
             <wp:effectExtent l="0" t="0" r="0" b="635"/>
             <wp:docPr id="2" name="Picture 2"/>
@@ -703,7 +702,7 @@
                     <pic:cNvPicPr/>
                   </pic:nvPicPr>
                   <pic:blipFill>
-                    <a:blip r:embed="rId5"/>
+                    <a:blip r:embed="rId7"/>
                     <a:stretch>
                       <a:fillRect/>
                     </a:stretch>
@@ -768,6 +767,7 @@
       <w:r>
         <w:rPr>
           <w:rFonts w:ascii="Arial" w:eastAsia="Times New Roman" w:hAnsi="Arial" w:cs="Arial"/>
+          <w:noProof/>
           <w:color w:val="05192D"/>
           <w:kern w:val="0"/>
           <w:sz w:val="24"/>
@@ -775,7 +775,7 @@
           <w14:ligatures w14:val="none"/>
         </w:rPr>
         <w:drawing>
-          <wp:anchor distT="0" distB="0" distL="114300" distR="114300" simplePos="0" relativeHeight="251658240" behindDoc="0" locked="0" layoutInCell="1" allowOverlap="1" wp14:anchorId="29929FD2">
+          <wp:anchor distT="0" distB="0" distL="114300" distR="114300" simplePos="0" relativeHeight="251658240" behindDoc="0" locked="0" layoutInCell="1" allowOverlap="1" wp14:anchorId="7A3A53F9" wp14:editId="2AB48140">
             <wp:simplePos x="0" y="0"/>
             <wp:positionH relativeFrom="column">
               <wp:posOffset>-43180</wp:posOffset>
@@ -798,7 +798,7 @@
                     <pic:cNvPicPr/>
                   </pic:nvPicPr>
                   <pic:blipFill>
-                    <a:blip r:embed="rId6">
+                    <a:blip r:embed="rId8">
                       <a:extLst>
                         <a:ext uri="{28A0092B-C50C-407E-A947-70E740481C1C}">
                           <a14:useLocalDpi xmlns:a14="http://schemas.microsoft.com/office/drawing/2010/main" val="0"/>
@@ -1284,6 +1284,7 @@
       <w:r>
         <w:rPr>
           <w:rFonts w:ascii="Arial" w:eastAsia="Times New Roman" w:hAnsi="Arial" w:cs="Arial"/>
+          <w:noProof/>
           <w:color w:val="05192D"/>
           <w:kern w:val="0"/>
           <w:sz w:val="24"/>
@@ -1291,7 +1292,7 @@
           <w14:ligatures w14:val="none"/>
         </w:rPr>
         <w:drawing>
-          <wp:inline distT="0" distB="0" distL="0" distR="0" wp14:anchorId="173D06F7" wp14:editId="1B40EC2D">
+          <wp:inline distT="0" distB="0" distL="0" distR="0" wp14:anchorId="69CF4F96" wp14:editId="512D1771">
             <wp:extent cx="5690829" cy="2656936"/>
             <wp:effectExtent l="0" t="0" r="5715" b="0"/>
             <wp:docPr id="4" name="Picture 4"/>
@@ -1306,7 +1307,7 @@
                     <pic:cNvPicPr/>
                   </pic:nvPicPr>
                   <pic:blipFill>
-                    <a:blip r:embed="rId7"/>
+                    <a:blip r:embed="rId9"/>
                     <a:stretch>
                       <a:fillRect/>
                     </a:stretch>
@@ -1419,14 +1420,17 @@
     </w:p>
     <w:p>
       <w:r>
+        <w:rPr>
+          <w:noProof/>
+        </w:rPr>
         <w:drawing>
-          <wp:anchor distT="0" distB="0" distL="114300" distR="114300" simplePos="0" relativeHeight="251659264" behindDoc="0" locked="0" layoutInCell="1" allowOverlap="1" wp14:anchorId="699BFC47">
+          <wp:anchor distT="0" distB="0" distL="114300" distR="114300" simplePos="0" relativeHeight="251659264" behindDoc="0" locked="0" layoutInCell="1" allowOverlap="1" wp14:anchorId="49E91DBF" wp14:editId="13DC7AEB">
             <wp:simplePos x="0" y="0"/>
             <wp:positionH relativeFrom="column">
-              <wp:posOffset>-60697</wp:posOffset>
+              <wp:posOffset>42545</wp:posOffset>
             </wp:positionH>
             <wp:positionV relativeFrom="paragraph">
-              <wp:posOffset>122255</wp:posOffset>
+              <wp:posOffset>106788</wp:posOffset>
             </wp:positionV>
             <wp:extent cx="5011946" cy="2686960"/>
             <wp:effectExtent l="0" t="0" r="0" b="0"/>
@@ -1443,7 +1447,7 @@
                     <pic:cNvPicPr/>
                   </pic:nvPicPr>
                   <pic:blipFill>
-                    <a:blip r:embed="rId8">
+                    <a:blip r:embed="rId10">
                       <a:extLst>
                         <a:ext uri="{28A0092B-C50C-407E-A947-70E740481C1C}">
                           <a14:useLocalDpi xmlns:a14="http://schemas.microsoft.com/office/drawing/2010/main" val="0"/>
@@ -1476,6 +1480,1168 @@
         </w:drawing>
       </w:r>
     </w:p>
+    <w:p>
+      <w:r>
+        <w:br w:type="page"/>
+      </w:r>
+    </w:p>
+    <w:p>
+      <w:pPr>
+        <w:shd w:val="clear" w:color="auto" w:fill="F7F7FC"/>
+        <w:spacing w:after="0" w:line="240" w:lineRule="auto"/>
+        <w:outlineLvl w:val="1"/>
+        <w:rPr>
+          <w:rFonts w:ascii="Arial" w:eastAsia="Times New Roman" w:hAnsi="Arial" w:cs="Arial"/>
+          <w:b/>
+          <w:bCs/>
+          <w:color w:val="05192D"/>
+          <w:kern w:val="0"/>
+          <w:sz w:val="44"/>
+          <w:szCs w:val="44"/>
+          <w14:ligatures w14:val="none"/>
+        </w:rPr>
+      </w:pPr>
+      <w:r>
+        <w:rPr>
+          <w:rFonts w:ascii="Arial" w:eastAsia="Times New Roman" w:hAnsi="Arial" w:cs="Arial"/>
+          <w:b/>
+          <w:bCs/>
+          <w:color w:val="05192D"/>
+          <w:kern w:val="0"/>
+          <w:sz w:val="44"/>
+          <w:szCs w:val="44"/>
+          <w14:ligatures w14:val="none"/>
+        </w:rPr>
+        <w:lastRenderedPageBreak/>
+        <w:t>Convolutional layers for images</w:t>
+      </w:r>
+    </w:p>
+    <w:p>
+      <w:pPr>
+        <w:spacing w:after="120" w:line="240" w:lineRule="auto"/>
+        <w:rPr>
+          <w:rFonts w:ascii="Arial" w:eastAsia="Times New Roman" w:hAnsi="Arial" w:cs="Arial"/>
+          <w:color w:val="05192D"/>
+          <w:kern w:val="0"/>
+          <w:sz w:val="24"/>
+          <w:szCs w:val="24"/>
+          <w14:ligatures w14:val="none"/>
+        </w:rPr>
+      </w:pPr>
+      <w:r>
+        <w:rPr>
+          <w:rFonts w:ascii="Arial" w:eastAsia="Times New Roman" w:hAnsi="Arial" w:cs="Arial"/>
+          <w:color w:val="05192D"/>
+          <w:kern w:val="0"/>
+          <w:sz w:val="24"/>
+          <w:szCs w:val="24"/>
+          <w14:ligatures w14:val="none"/>
+        </w:rPr>
+        <w:t>These layers play a key role in our models for object detection and image segmentation. In this video, we’ll review what we know about convolutional layers and apply that to image data. We’ll also see how to access, add, and create blocks with these layers, which are all tools that can be used to adapt an existing model to a specific task. Let’s begin by reviewing their structure and how they work.</w:t>
+      </w:r>
+    </w:p>
+    <w:p>
+      <w:pPr>
+        <w:spacing w:after="0" w:line="240" w:lineRule="auto"/>
+        <w:outlineLvl w:val="1"/>
+        <w:rPr>
+          <w:rFonts w:ascii="Arial" w:eastAsia="Times New Roman" w:hAnsi="Arial" w:cs="Arial"/>
+          <w:b/>
+          <w:bCs/>
+          <w:color w:val="05192D"/>
+          <w:kern w:val="0"/>
+          <w:sz w:val="24"/>
+          <w:szCs w:val="24"/>
+          <w14:ligatures w14:val="none"/>
+        </w:rPr>
+      </w:pPr>
+      <w:r>
+        <w:rPr>
+          <w:rFonts w:ascii="Arial" w:eastAsia="Times New Roman" w:hAnsi="Arial" w:cs="Arial"/>
+          <w:b/>
+          <w:bCs/>
+          <w:color w:val="05192D"/>
+          <w:kern w:val="0"/>
+          <w:sz w:val="24"/>
+          <w:szCs w:val="24"/>
+          <w14:ligatures w14:val="none"/>
+        </w:rPr>
+        <w:t>Conv2d: input channels</w:t>
+      </w:r>
+    </w:p>
+    <w:p>
+      <w:pPr>
+        <w:spacing w:after="120" w:line="240" w:lineRule="auto"/>
+        <w:rPr>
+          <w:rFonts w:ascii="Arial" w:eastAsia="Times New Roman" w:hAnsi="Arial" w:cs="Arial"/>
+          <w:color w:val="05192D"/>
+          <w:kern w:val="0"/>
+          <w:sz w:val="24"/>
+          <w:szCs w:val="24"/>
+          <w14:ligatures w14:val="none"/>
+        </w:rPr>
+      </w:pPr>
+      <w:r>
+        <w:rPr>
+          <w:rFonts w:ascii="Arial" w:eastAsia="Times New Roman" w:hAnsi="Arial" w:cs="Arial"/>
+          <w:color w:val="05192D"/>
+          <w:kern w:val="0"/>
+          <w:sz w:val="24"/>
+          <w:szCs w:val="24"/>
+          <w14:ligatures w14:val="none"/>
+        </w:rPr>
+        <w:t xml:space="preserve">The first parameter in the conv2d layer is the input channels. These channels refer to the image color channels. Grayscale images have one channel, like the cat image on the left. RGB images, like the colored dog image, have three channels: red, green, and blue. Images with transparency will have four channels, due to an additional alpha channel. We can check the number of channels an image has with the functional module from </w:t>
+      </w:r>
+      <w:proofErr w:type="spellStart"/>
+      <w:r>
+        <w:rPr>
+          <w:rFonts w:ascii="Arial" w:eastAsia="Times New Roman" w:hAnsi="Arial" w:cs="Arial"/>
+          <w:color w:val="05192D"/>
+          <w:kern w:val="0"/>
+          <w:sz w:val="24"/>
+          <w:szCs w:val="24"/>
+          <w14:ligatures w14:val="none"/>
+        </w:rPr>
+        <w:t>torchvision</w:t>
+      </w:r>
+      <w:proofErr w:type="spellEnd"/>
+      <w:r>
+        <w:rPr>
+          <w:rFonts w:ascii="Arial" w:eastAsia="Times New Roman" w:hAnsi="Arial" w:cs="Arial"/>
+          <w:color w:val="05192D"/>
+          <w:kern w:val="0"/>
+          <w:sz w:val="24"/>
+          <w:szCs w:val="24"/>
+          <w14:ligatures w14:val="none"/>
+        </w:rPr>
+        <w:t>-dot-transforms. We load an image using the image-dot-open method from the Python library PIL and apply the functional-dot-get image num channels method to the loaded image. The output shows that we have an RGB image with three channels. Knowing this will help us design the right model!</w:t>
+      </w:r>
+    </w:p>
+    <w:p>
+      <w:pPr>
+        <w:spacing w:after="120" w:line="240" w:lineRule="auto"/>
+        <w:rPr>
+          <w:rFonts w:ascii="Arial" w:eastAsia="Times New Roman" w:hAnsi="Arial" w:cs="Arial"/>
+          <w:color w:val="05192D"/>
+          <w:kern w:val="0"/>
+          <w:sz w:val="24"/>
+          <w:szCs w:val="24"/>
+          <w14:ligatures w14:val="none"/>
+        </w:rPr>
+      </w:pPr>
+      <w:r>
+        <w:rPr>
+          <w:rFonts w:ascii="Arial" w:eastAsia="Times New Roman" w:hAnsi="Arial" w:cs="Arial"/>
+          <w:color w:val="05192D"/>
+          <w:kern w:val="0"/>
+          <w:sz w:val="24"/>
+          <w:szCs w:val="24"/>
+          <w14:ligatures w14:val="none"/>
+        </w:rPr>
+        <w:drawing>
+          <wp:inline distT="0" distB="0" distL="0" distR="0" wp14:anchorId="2E5F19C7" wp14:editId="5CEF194D">
+            <wp:extent cx="5943600" cy="2896235"/>
+            <wp:effectExtent l="0" t="0" r="0" b="0"/>
+            <wp:docPr id="6" name="Picture 6"/>
+            <wp:cNvGraphicFramePr>
+              <a:graphicFrameLocks xmlns:a="http://schemas.openxmlformats.org/drawingml/2006/main" noChangeAspect="1"/>
+            </wp:cNvGraphicFramePr>
+            <a:graphic xmlns:a="http://schemas.openxmlformats.org/drawingml/2006/main">
+              <a:graphicData uri="http://schemas.openxmlformats.org/drawingml/2006/picture">
+                <pic:pic xmlns:pic="http://schemas.openxmlformats.org/drawingml/2006/picture">
+                  <pic:nvPicPr>
+                    <pic:cNvPr id="1" name=""/>
+                    <pic:cNvPicPr/>
+                  </pic:nvPicPr>
+                  <pic:blipFill>
+                    <a:blip r:embed="rId11"/>
+                    <a:stretch>
+                      <a:fillRect/>
+                    </a:stretch>
+                  </pic:blipFill>
+                  <pic:spPr>
+                    <a:xfrm>
+                      <a:off x="0" y="0"/>
+                      <a:ext cx="5943600" cy="2896235"/>
+                    </a:xfrm>
+                    <a:prstGeom prst="rect">
+                      <a:avLst/>
+                    </a:prstGeom>
+                  </pic:spPr>
+                </pic:pic>
+              </a:graphicData>
+            </a:graphic>
+          </wp:inline>
+        </w:drawing>
+      </w:r>
+    </w:p>
+    <w:p>
+      <w:pPr>
+        <w:spacing w:after="0" w:line="240" w:lineRule="auto"/>
+        <w:outlineLvl w:val="1"/>
+        <w:rPr>
+          <w:rFonts w:ascii="Arial" w:eastAsia="Times New Roman" w:hAnsi="Arial" w:cs="Arial"/>
+          <w:b/>
+          <w:bCs/>
+          <w:color w:val="05192D"/>
+          <w:kern w:val="0"/>
+          <w:sz w:val="24"/>
+          <w:szCs w:val="24"/>
+          <w14:ligatures w14:val="none"/>
+        </w:rPr>
+      </w:pPr>
+      <w:r>
+        <w:rPr>
+          <w:rFonts w:ascii="Arial" w:eastAsia="Times New Roman" w:hAnsi="Arial" w:cs="Arial"/>
+          <w:b/>
+          <w:bCs/>
+          <w:color w:val="05192D"/>
+          <w:kern w:val="0"/>
+          <w:sz w:val="24"/>
+          <w:szCs w:val="24"/>
+          <w14:ligatures w14:val="none"/>
+        </w:rPr>
+        <w:t>Conv2d: kernel</w:t>
+      </w:r>
+    </w:p>
+    <w:p>
+      <w:pPr>
+        <w:spacing w:after="0" w:line="240" w:lineRule="auto"/>
+        <w:rPr>
+          <w:rFonts w:ascii="Arial" w:eastAsia="Times New Roman" w:hAnsi="Arial" w:cs="Arial"/>
+          <w:color w:val="05192D"/>
+          <w:kern w:val="0"/>
+          <w:sz w:val="24"/>
+          <w:szCs w:val="24"/>
+          <w14:ligatures w14:val="none"/>
+        </w:rPr>
+      </w:pPr>
+      <w:proofErr w:type="gramStart"/>
+      <w:r>
+        <w:rPr>
+          <w:rFonts w:ascii="Arial" w:eastAsia="Times New Roman" w:hAnsi="Arial" w:cs="Arial"/>
+          <w:color w:val="05192D"/>
+          <w:kern w:val="0"/>
+          <w:sz w:val="24"/>
+          <w:szCs w:val="24"/>
+          <w14:ligatures w14:val="none"/>
+        </w:rPr>
+        <w:t>Next</w:t>
+      </w:r>
+      <w:proofErr w:type="gramEnd"/>
+      <w:r>
+        <w:rPr>
+          <w:rFonts w:ascii="Arial" w:eastAsia="Times New Roman" w:hAnsi="Arial" w:cs="Arial"/>
+          <w:color w:val="05192D"/>
+          <w:kern w:val="0"/>
+          <w:sz w:val="24"/>
+          <w:szCs w:val="24"/>
+          <w14:ligatures w14:val="none"/>
+        </w:rPr>
+        <w:t xml:space="preserve"> we’ll explore the kernel. The convolutional layer learns image patterns by applying a small kernel (shown in green) to the input tensors, or channels, and creating an output tensor with learned features. In the forward pass, this kernel slides from left to right and top to bottom.</w:t>
+      </w:r>
+    </w:p>
+    <w:p>
+      <w:pPr>
+        <w:numPr>
+          <w:ilvl w:val="0"/>
+          <w:numId w:val="1"/>
+        </w:numPr>
+        <w:spacing w:before="100" w:beforeAutospacing="1" w:after="100" w:afterAutospacing="1" w:line="240" w:lineRule="auto"/>
+        <w:rPr>
+          <w:rFonts w:ascii="Arial" w:eastAsia="Times New Roman" w:hAnsi="Arial" w:cs="Arial"/>
+          <w:color w:val="05192D"/>
+          <w:kern w:val="0"/>
+          <w:sz w:val="21"/>
+          <w:szCs w:val="21"/>
+          <w14:ligatures w14:val="none"/>
+        </w:rPr>
+      </w:pPr>
+      <w:r>
+        <w:rPr>
+          <w:rFonts w:ascii="Arial" w:eastAsia="Times New Roman" w:hAnsi="Arial" w:cs="Arial"/>
+          <w:color w:val="05192D"/>
+          <w:kern w:val="0"/>
+          <w:sz w:val="16"/>
+          <w:szCs w:val="16"/>
+          <w:vertAlign w:val="superscript"/>
+          <w14:ligatures w14:val="none"/>
+        </w:rPr>
+        <w:t>1</w:t>
+      </w:r>
+      <w:r>
+        <w:rPr>
+          <w:rFonts w:ascii="Arial" w:eastAsia="Times New Roman" w:hAnsi="Arial" w:cs="Arial"/>
+          <w:color w:val="05192D"/>
+          <w:kern w:val="0"/>
+          <w:sz w:val="21"/>
+          <w:szCs w:val="21"/>
+          <w14:ligatures w14:val="none"/>
+        </w:rPr>
+        <w:t> </w:t>
+      </w:r>
+      <w:proofErr w:type="spellStart"/>
+      <w:r>
+        <w:rPr>
+          <w:rFonts w:ascii="Arial" w:eastAsia="Times New Roman" w:hAnsi="Arial" w:cs="Arial"/>
+          <w:color w:val="05192D"/>
+          <w:kern w:val="0"/>
+          <w:sz w:val="21"/>
+          <w:szCs w:val="21"/>
+          <w14:ligatures w14:val="none"/>
+        </w:rPr>
+        <w:t>Thevenot</w:t>
+      </w:r>
+      <w:proofErr w:type="spellEnd"/>
+      <w:r>
+        <w:rPr>
+          <w:rFonts w:ascii="Arial" w:eastAsia="Times New Roman" w:hAnsi="Arial" w:cs="Arial"/>
+          <w:color w:val="05192D"/>
+          <w:kern w:val="0"/>
+          <w:sz w:val="21"/>
+          <w:szCs w:val="21"/>
+          <w14:ligatures w14:val="none"/>
+        </w:rPr>
+        <w:t>, Axel. 2020. A visual and mathematical explanation of the 2D convolution layer.</w:t>
+      </w:r>
+    </w:p>
+    <w:p>
+      <w:pPr>
+        <w:spacing w:before="100" w:beforeAutospacing="1" w:after="100" w:afterAutospacing="1" w:line="240" w:lineRule="auto"/>
+        <w:rPr>
+          <w:rFonts w:ascii="Arial" w:eastAsia="Times New Roman" w:hAnsi="Arial" w:cs="Arial"/>
+          <w:color w:val="05192D"/>
+          <w:kern w:val="0"/>
+          <w:sz w:val="21"/>
+          <w:szCs w:val="21"/>
+          <w14:ligatures w14:val="none"/>
+        </w:rPr>
+      </w:pPr>
+      <w:r>
+        <w:rPr>
+          <w:rFonts w:ascii="Arial" w:eastAsia="Times New Roman" w:hAnsi="Arial" w:cs="Arial"/>
+          <w:color w:val="05192D"/>
+          <w:kern w:val="0"/>
+          <w:sz w:val="21"/>
+          <w:szCs w:val="21"/>
+          <w14:ligatures w14:val="none"/>
+        </w:rPr>
+        <w:lastRenderedPageBreak/>
+        <w:drawing>
+          <wp:inline distT="0" distB="0" distL="0" distR="0" wp14:anchorId="753644B7" wp14:editId="53B43B3B">
+            <wp:extent cx="5943600" cy="2937510"/>
+            <wp:effectExtent l="0" t="0" r="0" b="0"/>
+            <wp:docPr id="7" name="Picture 7"/>
+            <wp:cNvGraphicFramePr>
+              <a:graphicFrameLocks xmlns:a="http://schemas.openxmlformats.org/drawingml/2006/main" noChangeAspect="1"/>
+            </wp:cNvGraphicFramePr>
+            <a:graphic xmlns:a="http://schemas.openxmlformats.org/drawingml/2006/main">
+              <a:graphicData uri="http://schemas.openxmlformats.org/drawingml/2006/picture">
+                <pic:pic xmlns:pic="http://schemas.openxmlformats.org/drawingml/2006/picture">
+                  <pic:nvPicPr>
+                    <pic:cNvPr id="1" name=""/>
+                    <pic:cNvPicPr/>
+                  </pic:nvPicPr>
+                  <pic:blipFill>
+                    <a:blip r:embed="rId12"/>
+                    <a:stretch>
+                      <a:fillRect/>
+                    </a:stretch>
+                  </pic:blipFill>
+                  <pic:spPr>
+                    <a:xfrm>
+                      <a:off x="0" y="0"/>
+                      <a:ext cx="5943600" cy="2937510"/>
+                    </a:xfrm>
+                    <a:prstGeom prst="rect">
+                      <a:avLst/>
+                    </a:prstGeom>
+                  </pic:spPr>
+                </pic:pic>
+              </a:graphicData>
+            </a:graphic>
+          </wp:inline>
+        </w:drawing>
+      </w:r>
+    </w:p>
+    <w:p>
+      <w:pPr>
+        <w:spacing w:after="0" w:line="240" w:lineRule="auto"/>
+        <w:outlineLvl w:val="1"/>
+        <w:rPr>
+          <w:rFonts w:ascii="Arial" w:eastAsia="Times New Roman" w:hAnsi="Arial" w:cs="Arial"/>
+          <w:b/>
+          <w:bCs/>
+          <w:color w:val="05192D"/>
+          <w:kern w:val="0"/>
+          <w:sz w:val="24"/>
+          <w:szCs w:val="24"/>
+          <w14:ligatures w14:val="none"/>
+        </w:rPr>
+      </w:pPr>
+      <w:r>
+        <w:rPr>
+          <w:rFonts w:ascii="Arial" w:eastAsia="Times New Roman" w:hAnsi="Arial" w:cs="Arial"/>
+          <w:b/>
+          <w:bCs/>
+          <w:color w:val="05192D"/>
+          <w:kern w:val="0"/>
+          <w:sz w:val="24"/>
+          <w:szCs w:val="24"/>
+          <w14:ligatures w14:val="none"/>
+        </w:rPr>
+        <w:t>Kernel sizes</w:t>
+      </w:r>
+    </w:p>
+    <w:p>
+      <w:pPr>
+        <w:spacing w:after="120" w:line="240" w:lineRule="auto"/>
+        <w:rPr>
+          <w:rFonts w:ascii="Arial" w:eastAsia="Times New Roman" w:hAnsi="Arial" w:cs="Arial"/>
+          <w:color w:val="05192D"/>
+          <w:kern w:val="0"/>
+          <w:sz w:val="24"/>
+          <w:szCs w:val="24"/>
+          <w14:ligatures w14:val="none"/>
+        </w:rPr>
+      </w:pPr>
+      <w:r>
+        <w:rPr>
+          <w:rFonts w:ascii="Arial" w:eastAsia="Times New Roman" w:hAnsi="Arial" w:cs="Arial"/>
+          <w:color w:val="05192D"/>
+          <w:kern w:val="0"/>
+          <w:sz w:val="24"/>
+          <w:szCs w:val="24"/>
+          <w14:ligatures w14:val="none"/>
+        </w:rPr>
+        <w:t>A kernel is a convolutional matrix with commonly used sizes of three-by-three for conv2d layers and two-by-two for max pooling layers. Convolutions involve a dot product between the kernel weights (shown in green) and the image pixel values (shown in pink), and the sum of this dot product creates a feature map (shown in blue).</w:t>
+      </w:r>
+    </w:p>
+    <w:p>
+      <w:pPr>
+        <w:spacing w:after="120" w:line="240" w:lineRule="auto"/>
+        <w:rPr>
+          <w:rFonts w:ascii="Arial" w:eastAsia="Times New Roman" w:hAnsi="Arial" w:cs="Arial"/>
+          <w:color w:val="05192D"/>
+          <w:kern w:val="0"/>
+          <w:sz w:val="24"/>
+          <w:szCs w:val="24"/>
+          <w14:ligatures w14:val="none"/>
+        </w:rPr>
+      </w:pPr>
+      <w:r>
+        <w:rPr>
+          <w:rFonts w:ascii="Arial" w:eastAsia="Times New Roman" w:hAnsi="Arial" w:cs="Arial"/>
+          <w:color w:val="05192D"/>
+          <w:kern w:val="0"/>
+          <w:sz w:val="24"/>
+          <w:szCs w:val="24"/>
+          <w14:ligatures w14:val="none"/>
+        </w:rPr>
+        <w:drawing>
+          <wp:inline distT="0" distB="0" distL="0" distR="0" wp14:anchorId="5E183923" wp14:editId="054888DE">
+            <wp:extent cx="5124091" cy="2762411"/>
+            <wp:effectExtent l="0" t="0" r="635" b="0"/>
+            <wp:docPr id="8" name="Picture 8"/>
+            <wp:cNvGraphicFramePr>
+              <a:graphicFrameLocks xmlns:a="http://schemas.openxmlformats.org/drawingml/2006/main" noChangeAspect="1"/>
+            </wp:cNvGraphicFramePr>
+            <a:graphic xmlns:a="http://schemas.openxmlformats.org/drawingml/2006/main">
+              <a:graphicData uri="http://schemas.openxmlformats.org/drawingml/2006/picture">
+                <pic:pic xmlns:pic="http://schemas.openxmlformats.org/drawingml/2006/picture">
+                  <pic:nvPicPr>
+                    <pic:cNvPr id="1" name=""/>
+                    <pic:cNvPicPr/>
+                  </pic:nvPicPr>
+                  <pic:blipFill>
+                    <a:blip r:embed="rId13"/>
+                    <a:stretch>
+                      <a:fillRect/>
+                    </a:stretch>
+                  </pic:blipFill>
+                  <pic:spPr>
+                    <a:xfrm>
+                      <a:off x="0" y="0"/>
+                      <a:ext cx="5128831" cy="2764966"/>
+                    </a:xfrm>
+                    <a:prstGeom prst="rect">
+                      <a:avLst/>
+                    </a:prstGeom>
+                  </pic:spPr>
+                </pic:pic>
+              </a:graphicData>
+            </a:graphic>
+          </wp:inline>
+        </w:drawing>
+      </w:r>
+    </w:p>
+    <w:p>
+      <w:pPr>
+        <w:spacing w:after="0" w:line="240" w:lineRule="auto"/>
+        <w:outlineLvl w:val="1"/>
+        <w:rPr>
+          <w:rFonts w:ascii="Arial" w:eastAsia="Times New Roman" w:hAnsi="Arial" w:cs="Arial"/>
+          <w:b/>
+          <w:bCs/>
+          <w:color w:val="05192D"/>
+          <w:kern w:val="0"/>
+          <w:sz w:val="24"/>
+          <w:szCs w:val="24"/>
+          <w14:ligatures w14:val="none"/>
+        </w:rPr>
+      </w:pPr>
+      <w:r>
+        <w:rPr>
+          <w:rFonts w:ascii="Arial" w:eastAsia="Times New Roman" w:hAnsi="Arial" w:cs="Arial"/>
+          <w:b/>
+          <w:bCs/>
+          <w:color w:val="05192D"/>
+          <w:kern w:val="0"/>
+          <w:sz w:val="24"/>
+          <w:szCs w:val="24"/>
+          <w14:ligatures w14:val="none"/>
+        </w:rPr>
+        <w:t xml:space="preserve">Kernel is a </w:t>
+      </w:r>
+      <w:proofErr w:type="gramStart"/>
+      <w:r>
+        <w:rPr>
+          <w:rFonts w:ascii="Arial" w:eastAsia="Times New Roman" w:hAnsi="Arial" w:cs="Arial"/>
+          <w:b/>
+          <w:bCs/>
+          <w:color w:val="05192D"/>
+          <w:kern w:val="0"/>
+          <w:sz w:val="24"/>
+          <w:szCs w:val="24"/>
+          <w14:ligatures w14:val="none"/>
+        </w:rPr>
+        <w:t>filter</w:t>
+      </w:r>
+      <w:proofErr w:type="gramEnd"/>
+    </w:p>
+    <w:p>
+      <w:pPr>
+        <w:spacing w:after="120" w:line="240" w:lineRule="auto"/>
+        <w:rPr>
+          <w:rFonts w:ascii="Arial" w:eastAsia="Times New Roman" w:hAnsi="Arial" w:cs="Arial"/>
+          <w:color w:val="05192D"/>
+          <w:kern w:val="0"/>
+          <w:sz w:val="24"/>
+          <w:szCs w:val="24"/>
+          <w14:ligatures w14:val="none"/>
+        </w:rPr>
+      </w:pPr>
+      <w:r>
+        <w:rPr>
+          <w:rFonts w:ascii="Arial" w:eastAsia="Times New Roman" w:hAnsi="Arial" w:cs="Arial"/>
+          <w:color w:val="05192D"/>
+          <w:kern w:val="0"/>
+          <w:sz w:val="24"/>
+          <w:szCs w:val="24"/>
+          <w14:ligatures w14:val="none"/>
+        </w:rPr>
+        <w:t>This feature map captures essential patterns like edges, boundaries, or shapes. To illustrate, the first filter marks the bird's body. The second filter identifies lines in the building image. These two filters are handcrafted, but in convolutional layers, the filters are trained based on the data.</w:t>
+      </w:r>
+    </w:p>
+    <w:p>
+      <w:pPr>
+        <w:spacing w:after="0" w:line="240" w:lineRule="auto"/>
+        <w:outlineLvl w:val="1"/>
+        <w:rPr>
+          <w:rFonts w:ascii="Arial" w:eastAsia="Times New Roman" w:hAnsi="Arial" w:cs="Arial"/>
+          <w:b/>
+          <w:bCs/>
+          <w:color w:val="05192D"/>
+          <w:kern w:val="0"/>
+          <w:sz w:val="24"/>
+          <w:szCs w:val="24"/>
+          <w14:ligatures w14:val="none"/>
+        </w:rPr>
+      </w:pPr>
+      <w:r>
+        <w:rPr>
+          <w:rFonts w:ascii="Arial" w:eastAsia="Times New Roman" w:hAnsi="Arial" w:cs="Arial"/>
+          <w:b/>
+          <w:bCs/>
+          <w:color w:val="05192D"/>
+          <w:kern w:val="0"/>
+          <w:sz w:val="24"/>
+          <w:szCs w:val="24"/>
+          <w14:ligatures w14:val="none"/>
+        </w:rPr>
+        <w:t>Conv2d: output channels</w:t>
+      </w:r>
+    </w:p>
+    <w:p>
+      <w:pPr>
+        <w:spacing w:after="120" w:line="240" w:lineRule="auto"/>
+        <w:rPr>
+          <w:rFonts w:ascii="Arial" w:eastAsia="Times New Roman" w:hAnsi="Arial" w:cs="Arial"/>
+          <w:color w:val="05192D"/>
+          <w:kern w:val="0"/>
+          <w:sz w:val="24"/>
+          <w:szCs w:val="24"/>
+          <w14:ligatures w14:val="none"/>
+        </w:rPr>
+      </w:pPr>
+      <w:r>
+        <w:rPr>
+          <w:rFonts w:ascii="Arial" w:eastAsia="Times New Roman" w:hAnsi="Arial" w:cs="Arial"/>
+          <w:color w:val="05192D"/>
+          <w:kern w:val="0"/>
+          <w:sz w:val="24"/>
+          <w:szCs w:val="24"/>
+          <w14:ligatures w14:val="none"/>
+        </w:rPr>
+        <w:lastRenderedPageBreak/>
+        <w:t>In a convolutional layer, the number of output channels determines how many filters are applied. In this example, there are two output channels with two corresponding filters. Each output channel corresponds to a distinct filter learned during training. Increasing the number of output channels allows the network to learn more complex features. Typically, the number of output channels is a power of two (for example, 16 or 32). It simplifies the process of combining and dividing channels in subsequent layers.</w:t>
+      </w:r>
+    </w:p>
+    <w:p>
+      <w:pPr>
+        <w:spacing w:after="120" w:line="240" w:lineRule="auto"/>
+        <w:rPr>
+          <w:rFonts w:ascii="Arial" w:eastAsia="Times New Roman" w:hAnsi="Arial" w:cs="Arial"/>
+          <w:color w:val="05192D"/>
+          <w:kern w:val="0"/>
+          <w:sz w:val="24"/>
+          <w:szCs w:val="24"/>
+          <w14:ligatures w14:val="none"/>
+        </w:rPr>
+      </w:pPr>
+      <w:r>
+        <w:rPr>
+          <w:rFonts w:ascii="Arial" w:eastAsia="Times New Roman" w:hAnsi="Arial" w:cs="Arial"/>
+          <w:color w:val="05192D"/>
+          <w:kern w:val="0"/>
+          <w:sz w:val="24"/>
+          <w:szCs w:val="24"/>
+          <w14:ligatures w14:val="none"/>
+        </w:rPr>
+        <w:drawing>
+          <wp:inline distT="0" distB="0" distL="0" distR="0" wp14:anchorId="266CA077" wp14:editId="4538E3D1">
+            <wp:extent cx="5943600" cy="2096770"/>
+            <wp:effectExtent l="0" t="0" r="0" b="0"/>
+            <wp:docPr id="9" name="Picture 9"/>
+            <wp:cNvGraphicFramePr>
+              <a:graphicFrameLocks xmlns:a="http://schemas.openxmlformats.org/drawingml/2006/main" noChangeAspect="1"/>
+            </wp:cNvGraphicFramePr>
+            <a:graphic xmlns:a="http://schemas.openxmlformats.org/drawingml/2006/main">
+              <a:graphicData uri="http://schemas.openxmlformats.org/drawingml/2006/picture">
+                <pic:pic xmlns:pic="http://schemas.openxmlformats.org/drawingml/2006/picture">
+                  <pic:nvPicPr>
+                    <pic:cNvPr id="1" name=""/>
+                    <pic:cNvPicPr/>
+                  </pic:nvPicPr>
+                  <pic:blipFill>
+                    <a:blip r:embed="rId14"/>
+                    <a:stretch>
+                      <a:fillRect/>
+                    </a:stretch>
+                  </pic:blipFill>
+                  <pic:spPr>
+                    <a:xfrm>
+                      <a:off x="0" y="0"/>
+                      <a:ext cx="5943600" cy="2096770"/>
+                    </a:xfrm>
+                    <a:prstGeom prst="rect">
+                      <a:avLst/>
+                    </a:prstGeom>
+                  </pic:spPr>
+                </pic:pic>
+              </a:graphicData>
+            </a:graphic>
+          </wp:inline>
+        </w:drawing>
+      </w:r>
+    </w:p>
+    <w:p>
+      <w:pPr>
+        <w:spacing w:after="0" w:line="240" w:lineRule="auto"/>
+        <w:outlineLvl w:val="1"/>
+        <w:rPr>
+          <w:rFonts w:ascii="Arial" w:eastAsia="Times New Roman" w:hAnsi="Arial" w:cs="Arial"/>
+          <w:b/>
+          <w:bCs/>
+          <w:color w:val="05192D"/>
+          <w:kern w:val="0"/>
+          <w:sz w:val="24"/>
+          <w:szCs w:val="24"/>
+          <w14:ligatures w14:val="none"/>
+        </w:rPr>
+      </w:pPr>
+      <w:r>
+        <w:rPr>
+          <w:rFonts w:ascii="Arial" w:eastAsia="Times New Roman" w:hAnsi="Arial" w:cs="Arial"/>
+          <w:b/>
+          <w:bCs/>
+          <w:color w:val="05192D"/>
+          <w:kern w:val="0"/>
+          <w:sz w:val="24"/>
+          <w:szCs w:val="24"/>
+          <w14:ligatures w14:val="none"/>
+        </w:rPr>
+        <w:t>Adding convolutional layers</w:t>
+      </w:r>
+    </w:p>
+    <w:p>
+      <w:pPr>
+        <w:spacing w:after="120" w:line="240" w:lineRule="auto"/>
+        <w:rPr>
+          <w:rFonts w:ascii="Arial" w:eastAsia="Times New Roman" w:hAnsi="Arial" w:cs="Arial"/>
+          <w:color w:val="05192D"/>
+          <w:kern w:val="0"/>
+          <w:sz w:val="24"/>
+          <w:szCs w:val="24"/>
+          <w14:ligatures w14:val="none"/>
+        </w:rPr>
+      </w:pPr>
+      <w:r>
+        <w:rPr>
+          <w:rFonts w:ascii="Arial" w:eastAsia="Times New Roman" w:hAnsi="Arial" w:cs="Arial"/>
+          <w:color w:val="05192D"/>
+          <w:kern w:val="0"/>
+          <w:sz w:val="24"/>
+          <w:szCs w:val="24"/>
+          <w14:ligatures w14:val="none"/>
+        </w:rPr>
+        <w:t xml:space="preserve">Let's explore how to add more convolutional layers to our model. This comes in handy when the goal is to capture more complex features. We have a model called Net with one layer, conv1. Now, we create an additional layer, conv2. Remember that the </w:t>
+      </w:r>
+      <w:proofErr w:type="spellStart"/>
+      <w:r>
+        <w:rPr>
+          <w:rFonts w:ascii="Arial" w:eastAsia="Times New Roman" w:hAnsi="Arial" w:cs="Arial"/>
+          <w:color w:val="05192D"/>
+          <w:kern w:val="0"/>
+          <w:sz w:val="24"/>
+          <w:szCs w:val="24"/>
+          <w14:ligatures w14:val="none"/>
+        </w:rPr>
+        <w:t>in_channels</w:t>
+      </w:r>
+      <w:proofErr w:type="spellEnd"/>
+      <w:r>
+        <w:rPr>
+          <w:rFonts w:ascii="Arial" w:eastAsia="Times New Roman" w:hAnsi="Arial" w:cs="Arial"/>
+          <w:color w:val="05192D"/>
+          <w:kern w:val="0"/>
+          <w:sz w:val="24"/>
+          <w:szCs w:val="24"/>
+          <w14:ligatures w14:val="none"/>
+        </w:rPr>
+        <w:t xml:space="preserve"> of conv2 should match the </w:t>
+      </w:r>
+      <w:proofErr w:type="spellStart"/>
+      <w:r>
+        <w:rPr>
+          <w:rFonts w:ascii="Arial" w:eastAsia="Times New Roman" w:hAnsi="Arial" w:cs="Arial"/>
+          <w:color w:val="05192D"/>
+          <w:kern w:val="0"/>
+          <w:sz w:val="24"/>
+          <w:szCs w:val="24"/>
+          <w14:ligatures w14:val="none"/>
+        </w:rPr>
+        <w:t>out_channels</w:t>
+      </w:r>
+      <w:proofErr w:type="spellEnd"/>
+      <w:r>
+        <w:rPr>
+          <w:rFonts w:ascii="Arial" w:eastAsia="Times New Roman" w:hAnsi="Arial" w:cs="Arial"/>
+          <w:color w:val="05192D"/>
+          <w:kern w:val="0"/>
+          <w:sz w:val="24"/>
+          <w:szCs w:val="24"/>
+          <w14:ligatures w14:val="none"/>
+        </w:rPr>
+        <w:t xml:space="preserve"> of conv1. For conv2, we increase the number of filters to 32. To add the new layer to a model, we first need to instantiate the model. Then, we can incorporate conv2 into the model using the </w:t>
+      </w:r>
+      <w:proofErr w:type="spellStart"/>
+      <w:r>
+        <w:rPr>
+          <w:rFonts w:ascii="Arial" w:eastAsia="Times New Roman" w:hAnsi="Arial" w:cs="Arial"/>
+          <w:color w:val="05192D"/>
+          <w:kern w:val="0"/>
+          <w:sz w:val="24"/>
+          <w:szCs w:val="24"/>
+          <w14:ligatures w14:val="none"/>
+        </w:rPr>
+        <w:t>add_module</w:t>
+      </w:r>
+      <w:proofErr w:type="spellEnd"/>
+      <w:r>
+        <w:rPr>
+          <w:rFonts w:ascii="Arial" w:eastAsia="Times New Roman" w:hAnsi="Arial" w:cs="Arial"/>
+          <w:color w:val="05192D"/>
+          <w:kern w:val="0"/>
+          <w:sz w:val="24"/>
+          <w:szCs w:val="24"/>
+          <w14:ligatures w14:val="none"/>
+        </w:rPr>
+        <w:t xml:space="preserve"> function with two parameters: the layer's name and the layer.</w:t>
+      </w:r>
+    </w:p>
+    <w:p>
+      <w:pPr>
+        <w:spacing w:after="120" w:line="240" w:lineRule="auto"/>
+        <w:rPr>
+          <w:rFonts w:ascii="Arial" w:eastAsia="Times New Roman" w:hAnsi="Arial" w:cs="Arial"/>
+          <w:color w:val="05192D"/>
+          <w:kern w:val="0"/>
+          <w:sz w:val="24"/>
+          <w:szCs w:val="24"/>
+          <w14:ligatures w14:val="none"/>
+        </w:rPr>
+      </w:pPr>
+      <w:r>
+        <w:rPr>
+          <w:rFonts w:ascii="Arial" w:eastAsia="Times New Roman" w:hAnsi="Arial" w:cs="Arial"/>
+          <w:color w:val="05192D"/>
+          <w:kern w:val="0"/>
+          <w:sz w:val="24"/>
+          <w:szCs w:val="24"/>
+          <w14:ligatures w14:val="none"/>
+        </w:rPr>
+        <w:drawing>
+          <wp:inline distT="0" distB="0" distL="0" distR="0" wp14:anchorId="3ADAFB76" wp14:editId="6EB3320F">
+            <wp:extent cx="5943600" cy="3063240"/>
+            <wp:effectExtent l="0" t="0" r="0" b="3810"/>
+            <wp:docPr id="10" name="Picture 10"/>
+            <wp:cNvGraphicFramePr>
+              <a:graphicFrameLocks xmlns:a="http://schemas.openxmlformats.org/drawingml/2006/main" noChangeAspect="1"/>
+            </wp:cNvGraphicFramePr>
+            <a:graphic xmlns:a="http://schemas.openxmlformats.org/drawingml/2006/main">
+              <a:graphicData uri="http://schemas.openxmlformats.org/drawingml/2006/picture">
+                <pic:pic xmlns:pic="http://schemas.openxmlformats.org/drawingml/2006/picture">
+                  <pic:nvPicPr>
+                    <pic:cNvPr id="1" name=""/>
+                    <pic:cNvPicPr/>
+                  </pic:nvPicPr>
+                  <pic:blipFill>
+                    <a:blip r:embed="rId15"/>
+                    <a:stretch>
+                      <a:fillRect/>
+                    </a:stretch>
+                  </pic:blipFill>
+                  <pic:spPr>
+                    <a:xfrm>
+                      <a:off x="0" y="0"/>
+                      <a:ext cx="5943600" cy="3063240"/>
+                    </a:xfrm>
+                    <a:prstGeom prst="rect">
+                      <a:avLst/>
+                    </a:prstGeom>
+                  </pic:spPr>
+                </pic:pic>
+              </a:graphicData>
+            </a:graphic>
+          </wp:inline>
+        </w:drawing>
+      </w:r>
+    </w:p>
+    <w:p>
+      <w:pPr>
+        <w:spacing w:after="0" w:line="240" w:lineRule="auto"/>
+        <w:outlineLvl w:val="1"/>
+        <w:rPr>
+          <w:rFonts w:ascii="Arial" w:eastAsia="Times New Roman" w:hAnsi="Arial" w:cs="Arial"/>
+          <w:b/>
+          <w:bCs/>
+          <w:color w:val="05192D"/>
+          <w:kern w:val="0"/>
+          <w:sz w:val="24"/>
+          <w:szCs w:val="24"/>
+          <w14:ligatures w14:val="none"/>
+        </w:rPr>
+      </w:pPr>
+      <w:r>
+        <w:rPr>
+          <w:rFonts w:ascii="Arial" w:eastAsia="Times New Roman" w:hAnsi="Arial" w:cs="Arial"/>
+          <w:b/>
+          <w:bCs/>
+          <w:color w:val="05192D"/>
+          <w:kern w:val="0"/>
+          <w:sz w:val="24"/>
+          <w:szCs w:val="24"/>
+          <w14:ligatures w14:val="none"/>
+        </w:rPr>
+        <w:t>Accessing convolutional layers</w:t>
+      </w:r>
+    </w:p>
+    <w:p>
+      <w:pPr>
+        <w:spacing w:after="120" w:line="240" w:lineRule="auto"/>
+        <w:rPr>
+          <w:rFonts w:ascii="Arial" w:eastAsia="Times New Roman" w:hAnsi="Arial" w:cs="Arial"/>
+          <w:color w:val="05192D"/>
+          <w:kern w:val="0"/>
+          <w:sz w:val="24"/>
+          <w:szCs w:val="24"/>
+          <w14:ligatures w14:val="none"/>
+        </w:rPr>
+      </w:pPr>
+      <w:r>
+        <w:rPr>
+          <w:rFonts w:ascii="Arial" w:eastAsia="Times New Roman" w:hAnsi="Arial" w:cs="Arial"/>
+          <w:color w:val="05192D"/>
+          <w:kern w:val="0"/>
+          <w:sz w:val="24"/>
+          <w:szCs w:val="24"/>
+          <w14:ligatures w14:val="none"/>
+        </w:rPr>
+        <w:lastRenderedPageBreak/>
+        <w:t>Now let's check our model. The model is a two-layer CNN with 3 input channels and 16 output channels in the first convolutional layer, and 16 input channels and 32 output channels in the second convolutional layer. We can also access individual layers, for example, our conv2 layer - this will be handy when we learn about pre-trained models.</w:t>
+      </w:r>
+    </w:p>
+    <w:p>
+      <w:pPr>
+        <w:spacing w:after="120" w:line="240" w:lineRule="auto"/>
+        <w:rPr>
+          <w:rFonts w:ascii="Arial" w:eastAsia="Times New Roman" w:hAnsi="Arial" w:cs="Arial"/>
+          <w:color w:val="05192D"/>
+          <w:kern w:val="0"/>
+          <w:sz w:val="24"/>
+          <w:szCs w:val="24"/>
+          <w14:ligatures w14:val="none"/>
+        </w:rPr>
+      </w:pPr>
+      <w:r>
+        <w:rPr>
+          <w:rFonts w:ascii="Arial" w:eastAsia="Times New Roman" w:hAnsi="Arial" w:cs="Arial"/>
+          <w:color w:val="05192D"/>
+          <w:kern w:val="0"/>
+          <w:sz w:val="24"/>
+          <w:szCs w:val="24"/>
+          <w14:ligatures w14:val="none"/>
+        </w:rPr>
+        <w:drawing>
+          <wp:inline distT="0" distB="0" distL="0" distR="0" wp14:anchorId="16B760FB" wp14:editId="2469D0A1">
+            <wp:extent cx="5943600" cy="3048000"/>
+            <wp:effectExtent l="0" t="0" r="0" b="0"/>
+            <wp:docPr id="11" name="Picture 11"/>
+            <wp:cNvGraphicFramePr>
+              <a:graphicFrameLocks xmlns:a="http://schemas.openxmlformats.org/drawingml/2006/main" noChangeAspect="1"/>
+            </wp:cNvGraphicFramePr>
+            <a:graphic xmlns:a="http://schemas.openxmlformats.org/drawingml/2006/main">
+              <a:graphicData uri="http://schemas.openxmlformats.org/drawingml/2006/picture">
+                <pic:pic xmlns:pic="http://schemas.openxmlformats.org/drawingml/2006/picture">
+                  <pic:nvPicPr>
+                    <pic:cNvPr id="1" name=""/>
+                    <pic:cNvPicPr/>
+                  </pic:nvPicPr>
+                  <pic:blipFill>
+                    <a:blip r:embed="rId16"/>
+                    <a:stretch>
+                      <a:fillRect/>
+                    </a:stretch>
+                  </pic:blipFill>
+                  <pic:spPr>
+                    <a:xfrm>
+                      <a:off x="0" y="0"/>
+                      <a:ext cx="5943600" cy="3048000"/>
+                    </a:xfrm>
+                    <a:prstGeom prst="rect">
+                      <a:avLst/>
+                    </a:prstGeom>
+                  </pic:spPr>
+                </pic:pic>
+              </a:graphicData>
+            </a:graphic>
+          </wp:inline>
+        </w:drawing>
+      </w:r>
+    </w:p>
+    <w:p>
+      <w:pPr>
+        <w:shd w:val="clear" w:color="auto" w:fill="F7F7FC"/>
+        <w:spacing w:after="0" w:line="240" w:lineRule="auto"/>
+        <w:outlineLvl w:val="1"/>
+        <w:rPr>
+          <w:rFonts w:ascii="Arial" w:eastAsia="Times New Roman" w:hAnsi="Arial" w:cs="Arial"/>
+          <w:b/>
+          <w:bCs/>
+          <w:color w:val="05192D"/>
+          <w:kern w:val="0"/>
+          <w:sz w:val="24"/>
+          <w:szCs w:val="24"/>
+          <w14:ligatures w14:val="none"/>
+        </w:rPr>
+      </w:pPr>
+      <w:r>
+        <w:rPr>
+          <w:rFonts w:ascii="Arial" w:eastAsia="Times New Roman" w:hAnsi="Arial" w:cs="Arial"/>
+          <w:b/>
+          <w:bCs/>
+          <w:color w:val="05192D"/>
+          <w:kern w:val="0"/>
+          <w:sz w:val="24"/>
+          <w:szCs w:val="24"/>
+          <w14:ligatures w14:val="none"/>
+        </w:rPr>
+        <w:t>Creating convolutional blocks</w:t>
+      </w:r>
+    </w:p>
+    <w:p>
+      <w:pPr>
+        <w:shd w:val="clear" w:color="auto" w:fill="F7F7FC"/>
+        <w:spacing w:after="120" w:line="240" w:lineRule="auto"/>
+        <w:rPr>
+          <w:rFonts w:ascii="Arial" w:eastAsia="Times New Roman" w:hAnsi="Arial" w:cs="Arial"/>
+          <w:color w:val="05192D"/>
+          <w:kern w:val="0"/>
+          <w:sz w:val="24"/>
+          <w:szCs w:val="24"/>
+          <w14:ligatures w14:val="none"/>
+        </w:rPr>
+      </w:pPr>
+      <w:r>
+        <w:rPr>
+          <w:rFonts w:ascii="Arial" w:eastAsia="Times New Roman" w:hAnsi="Arial" w:cs="Arial"/>
+          <w:color w:val="05192D"/>
+          <w:kern w:val="0"/>
+          <w:sz w:val="24"/>
+          <w:szCs w:val="24"/>
+          <w14:ligatures w14:val="none"/>
+        </w:rPr>
+        <w:t xml:space="preserve">We can also define a sequential block of convolutional layers. This will make our model more flexible to adapt to a different dataset. We use </w:t>
+      </w:r>
+      <w:proofErr w:type="spellStart"/>
+      <w:r>
+        <w:rPr>
+          <w:rFonts w:ascii="Arial" w:eastAsia="Times New Roman" w:hAnsi="Arial" w:cs="Arial"/>
+          <w:color w:val="05192D"/>
+          <w:kern w:val="0"/>
+          <w:sz w:val="24"/>
+          <w:szCs w:val="24"/>
+          <w14:ligatures w14:val="none"/>
+        </w:rPr>
+        <w:t>nn</w:t>
+      </w:r>
+      <w:proofErr w:type="spellEnd"/>
+      <w:r>
+        <w:rPr>
+          <w:rFonts w:ascii="Arial" w:eastAsia="Times New Roman" w:hAnsi="Arial" w:cs="Arial"/>
+          <w:color w:val="05192D"/>
+          <w:kern w:val="0"/>
+          <w:sz w:val="24"/>
+          <w:szCs w:val="24"/>
+          <w14:ligatures w14:val="none"/>
+        </w:rPr>
+        <w:t xml:space="preserve">-dot-sequential and place the two nn-dot-conv2d layers inside the block along with </w:t>
+      </w:r>
+      <w:proofErr w:type="spellStart"/>
+      <w:r>
+        <w:rPr>
+          <w:rFonts w:ascii="Arial" w:eastAsia="Times New Roman" w:hAnsi="Arial" w:cs="Arial"/>
+          <w:color w:val="05192D"/>
+          <w:kern w:val="0"/>
+          <w:sz w:val="24"/>
+          <w:szCs w:val="24"/>
+          <w14:ligatures w14:val="none"/>
+        </w:rPr>
+        <w:t>nn</w:t>
+      </w:r>
+      <w:proofErr w:type="spellEnd"/>
+      <w:r>
+        <w:rPr>
+          <w:rFonts w:ascii="Arial" w:eastAsia="Times New Roman" w:hAnsi="Arial" w:cs="Arial"/>
+          <w:color w:val="05192D"/>
+          <w:kern w:val="0"/>
+          <w:sz w:val="24"/>
+          <w:szCs w:val="24"/>
+          <w14:ligatures w14:val="none"/>
+        </w:rPr>
+        <w:t>-dot-</w:t>
+      </w:r>
+      <w:proofErr w:type="spellStart"/>
+      <w:r>
+        <w:rPr>
+          <w:rFonts w:ascii="Arial" w:eastAsia="Times New Roman" w:hAnsi="Arial" w:cs="Arial"/>
+          <w:color w:val="05192D"/>
+          <w:kern w:val="0"/>
+          <w:sz w:val="24"/>
+          <w:szCs w:val="24"/>
+          <w14:ligatures w14:val="none"/>
+        </w:rPr>
+        <w:t>relu</w:t>
+      </w:r>
+      <w:proofErr w:type="spellEnd"/>
+      <w:r>
+        <w:rPr>
+          <w:rFonts w:ascii="Arial" w:eastAsia="Times New Roman" w:hAnsi="Arial" w:cs="Arial"/>
+          <w:color w:val="05192D"/>
+          <w:kern w:val="0"/>
+          <w:sz w:val="24"/>
+          <w:szCs w:val="24"/>
+          <w14:ligatures w14:val="none"/>
+        </w:rPr>
+        <w:t xml:space="preserve"> and nn-dot-maxpool2d. The forward method can now pass the input to the conv block instead of separate layers.</w:t>
+      </w:r>
+    </w:p>
+    <w:p>
+      <w:r>
+        <w:drawing>
+          <wp:anchor distT="0" distB="0" distL="114300" distR="114300" simplePos="0" relativeHeight="251661312" behindDoc="0" locked="0" layoutInCell="1" allowOverlap="1" wp14:anchorId="559C1FEB" wp14:editId="0C801927">
+            <wp:simplePos x="0" y="0"/>
+            <wp:positionH relativeFrom="column">
+              <wp:posOffset>68460</wp:posOffset>
+            </wp:positionH>
+            <wp:positionV relativeFrom="paragraph">
+              <wp:posOffset>110286</wp:posOffset>
+            </wp:positionV>
+            <wp:extent cx="4839419" cy="2942946"/>
+            <wp:effectExtent l="0" t="0" r="0" b="0"/>
+            <wp:wrapNone/>
+            <wp:docPr id="12" name="Picture 12"/>
+            <wp:cNvGraphicFramePr>
+              <a:graphicFrameLocks xmlns:a="http://schemas.openxmlformats.org/drawingml/2006/main" noChangeAspect="1"/>
+            </wp:cNvGraphicFramePr>
+            <a:graphic xmlns:a="http://schemas.openxmlformats.org/drawingml/2006/main">
+              <a:graphicData uri="http://schemas.openxmlformats.org/drawingml/2006/picture">
+                <pic:pic xmlns:pic="http://schemas.openxmlformats.org/drawingml/2006/picture">
+                  <pic:nvPicPr>
+                    <pic:cNvPr id="1" name=""/>
+                    <pic:cNvPicPr/>
+                  </pic:nvPicPr>
+                  <pic:blipFill>
+                    <a:blip r:embed="rId17">
+                      <a:extLst>
+                        <a:ext uri="{28A0092B-C50C-407E-A947-70E740481C1C}">
+                          <a14:useLocalDpi xmlns:a14="http://schemas.microsoft.com/office/drawing/2010/main" val="0"/>
+                        </a:ext>
+                      </a:extLst>
+                    </a:blip>
+                    <a:stretch>
+                      <a:fillRect/>
+                    </a:stretch>
+                  </pic:blipFill>
+                  <pic:spPr>
+                    <a:xfrm>
+                      <a:off x="0" y="0"/>
+                      <a:ext cx="4839419" cy="2942946"/>
+                    </a:xfrm>
+                    <a:prstGeom prst="rect">
+                      <a:avLst/>
+                    </a:prstGeom>
+                  </pic:spPr>
+                </pic:pic>
+              </a:graphicData>
+            </a:graphic>
+            <wp14:sizeRelH relativeFrom="margin">
+              <wp14:pctWidth>0</wp14:pctWidth>
+            </wp14:sizeRelH>
+            <wp14:sizeRelV relativeFrom="margin">
+              <wp14:pctHeight>0</wp14:pctHeight>
+            </wp14:sizeRelV>
+          </wp:anchor>
+        </w:drawing>
+      </w:r>
+    </w:p>
+    <w:p>
+      <w:r>
+        <w:br w:type="page"/>
+      </w:r>
+    </w:p>
+    <w:p/>
     <w:sectPr>
       <w:pgSz w:w="12240" w:h="15840"/>
       <w:pgMar w:top="1440" w:right="1440" w:bottom="1440" w:left="1440" w:header="720" w:footer="720" w:gutter="0"/>
@@ -1484,6 +2650,127 @@
     </w:sectPr>
   </w:body>
 </w:document>
+</file>
+
+<file path=word/numbering.xml><?xml version="1.0" encoding="utf-8"?>
+<w:numbering xmlns:wpc="http://schemas.microsoft.com/office/word/2010/wordprocessingCanvas" xmlns:cx="http://schemas.microsoft.com/office/drawing/2014/chartex" xmlns:cx1="http://schemas.microsoft.com/office/drawing/2015/9/8/chartex" xmlns:cx2="http://schemas.microsoft.com/office/drawing/2015/10/21/chartex" xmlns:cx3="http://schemas.microsoft.com/office/drawing/2016/5/9/chartex" xmlns:cx4="http://schemas.microsoft.com/office/drawing/2016/5/10/chartex" xmlns:cx5="http://schemas.microsoft.com/office/drawing/2016/5/11/chartex" xmlns:cx6="http://schemas.microsoft.com/office/drawing/2016/5/12/chartex" xmlns:cx7="http://schemas.microsoft.com/office/drawing/2016/5/13/chartex" xmlns:cx8="http://schemas.microsoft.com/office/drawing/2016/5/14/chartex" xmlns:mc="http://schemas.openxmlformats.org/markup-compatibility/2006" xmlns:aink="http://schemas.microsoft.com/office/drawing/2016/ink" xmlns:am3d="http://schemas.microsoft.com/office/drawing/2017/model3d" xmlns:o="urn:schemas-microsoft-com:office:office" xmlns:oel="http://schemas.microsoft.com/office/2019/extlst" xmlns:r="http://schemas.openxmlformats.org/officeDocument/2006/relationships" xmlns:m="http://schemas.openxmlformats.org/officeDocument/2006/math" xmlns:v="urn:schemas-microsoft-com:vml" xmlns:wp14="http://schemas.microsoft.com/office/word/2010/wordprocessingDrawing" xmlns:wp="http://schemas.openxmlformats.org/drawingml/2006/wordprocessingDrawing" xmlns:w10="urn:schemas-microsoft-com:office:word" xmlns:w="http://schemas.openxmlformats.org/wordprocessingml/2006/main" xmlns:w14="http://schemas.microsoft.com/office/word/2010/wordml" xmlns:w15="http://schemas.microsoft.com/office/word/2012/wordml" xmlns:w16cex="http://schemas.microsoft.com/office/word/2018/wordml/cex" xmlns:w16cid="http://schemas.microsoft.com/office/word/2016/wordml/cid" xmlns:w16="http://schemas.microsoft.com/office/word/2018/wordml" xmlns:w16sdtdh="http://schemas.microsoft.com/office/word/2020/wordml/sdtdatahash" xmlns:w16se="http://schemas.microsoft.com/office/word/2015/wordml/symex" xmlns:wpg="http://schemas.microsoft.com/office/word/2010/wordprocessingGroup" xmlns:wpi="http://schemas.microsoft.com/office/word/2010/wordprocessingInk" xmlns:wne="http://schemas.microsoft.com/office/word/2006/wordml" xmlns:wps="http://schemas.microsoft.com/office/word/2010/wordprocessingShape" mc:Ignorable="w14 w15 w16se w16cid w16 w16cex w16sdtdh wp14">
+  <w:abstractNum w:abstractNumId="0" w15:restartNumberingAfterBreak="0">
+    <w:nsid w:val="680B4A57"/>
+    <w:multiLevelType w:val="multilevel"/>
+    <w:tmpl w:val="6C963FAA"/>
+    <w:lvl w:ilvl="0">
+      <w:start w:val="1"/>
+      <w:numFmt w:val="decimal"/>
+      <w:lvlText w:val="%1."/>
+      <w:lvlJc w:val="left"/>
+      <w:pPr>
+        <w:tabs>
+          <w:tab w:val="num" w:pos="720"/>
+        </w:tabs>
+        <w:ind w:left="720" w:hanging="360"/>
+      </w:pPr>
+    </w:lvl>
+    <w:lvl w:ilvl="1" w:tentative="1">
+      <w:start w:val="1"/>
+      <w:numFmt w:val="decimal"/>
+      <w:lvlText w:val="%2."/>
+      <w:lvlJc w:val="left"/>
+      <w:pPr>
+        <w:tabs>
+          <w:tab w:val="num" w:pos="1440"/>
+        </w:tabs>
+        <w:ind w:left="1440" w:hanging="360"/>
+      </w:pPr>
+    </w:lvl>
+    <w:lvl w:ilvl="2" w:tentative="1">
+      <w:start w:val="1"/>
+      <w:numFmt w:val="decimal"/>
+      <w:lvlText w:val="%3."/>
+      <w:lvlJc w:val="left"/>
+      <w:pPr>
+        <w:tabs>
+          <w:tab w:val="num" w:pos="2160"/>
+        </w:tabs>
+        <w:ind w:left="2160" w:hanging="360"/>
+      </w:pPr>
+    </w:lvl>
+    <w:lvl w:ilvl="3" w:tentative="1">
+      <w:start w:val="1"/>
+      <w:numFmt w:val="decimal"/>
+      <w:lvlText w:val="%4."/>
+      <w:lvlJc w:val="left"/>
+      <w:pPr>
+        <w:tabs>
+          <w:tab w:val="num" w:pos="2880"/>
+        </w:tabs>
+        <w:ind w:left="2880" w:hanging="360"/>
+      </w:pPr>
+    </w:lvl>
+    <w:lvl w:ilvl="4" w:tentative="1">
+      <w:start w:val="1"/>
+      <w:numFmt w:val="decimal"/>
+      <w:lvlText w:val="%5."/>
+      <w:lvlJc w:val="left"/>
+      <w:pPr>
+        <w:tabs>
+          <w:tab w:val="num" w:pos="3600"/>
+        </w:tabs>
+        <w:ind w:left="3600" w:hanging="360"/>
+      </w:pPr>
+    </w:lvl>
+    <w:lvl w:ilvl="5" w:tentative="1">
+      <w:start w:val="1"/>
+      <w:numFmt w:val="decimal"/>
+      <w:lvlText w:val="%6."/>
+      <w:lvlJc w:val="left"/>
+      <w:pPr>
+        <w:tabs>
+          <w:tab w:val="num" w:pos="4320"/>
+        </w:tabs>
+        <w:ind w:left="4320" w:hanging="360"/>
+      </w:pPr>
+    </w:lvl>
+    <w:lvl w:ilvl="6" w:tentative="1">
+      <w:start w:val="1"/>
+      <w:numFmt w:val="decimal"/>
+      <w:lvlText w:val="%7."/>
+      <w:lvlJc w:val="left"/>
+      <w:pPr>
+        <w:tabs>
+          <w:tab w:val="num" w:pos="5040"/>
+        </w:tabs>
+        <w:ind w:left="5040" w:hanging="360"/>
+      </w:pPr>
+    </w:lvl>
+    <w:lvl w:ilvl="7" w:tentative="1">
+      <w:start w:val="1"/>
+      <w:numFmt w:val="decimal"/>
+      <w:lvlText w:val="%8."/>
+      <w:lvlJc w:val="left"/>
+      <w:pPr>
+        <w:tabs>
+          <w:tab w:val="num" w:pos="5760"/>
+        </w:tabs>
+        <w:ind w:left="5760" w:hanging="360"/>
+      </w:pPr>
+    </w:lvl>
+    <w:lvl w:ilvl="8" w:tentative="1">
+      <w:start w:val="1"/>
+      <w:numFmt w:val="decimal"/>
+      <w:lvlText w:val="%9."/>
+      <w:lvlJc w:val="left"/>
+      <w:pPr>
+        <w:tabs>
+          <w:tab w:val="num" w:pos="6480"/>
+        </w:tabs>
+        <w:ind w:left="6480" w:hanging="360"/>
+      </w:pPr>
+    </w:lvl>
+  </w:abstractNum>
+  <w:num w:numId="1" w16cid:durableId="1237470525">
+    <w:abstractNumId w:val="0"/>
+  </w:num>
+</w:numbering>
 </file>
 
 <file path=word/styles.xml><?xml version="1.0" encoding="utf-8"?>
@@ -2261,4 +3548,16 @@
     </a:ext>
   </a:extLst>
 </a:theme>
+</file>
+
+<file path=customXml/item1.xml><?xml version="1.0" encoding="utf-8"?>
+<b:Sources xmlns:b="http://schemas.openxmlformats.org/officeDocument/2006/bibliography" xmlns="http://schemas.openxmlformats.org/officeDocument/2006/bibliography" SelectedStyle="\APASixthEditionOfficeOnline.xsl" StyleName="APA" Version="6"/>
+</file>
+
+<file path=customXml/itemProps1.xml><?xml version="1.0" encoding="utf-8"?>
+<ds:datastoreItem xmlns:ds="http://schemas.openxmlformats.org/officeDocument/2006/customXml" ds:itemID="{1A25D05B-A04A-4D09-A745-22CE7C935EDF}">
+  <ds:schemaRefs>
+    <ds:schemaRef ds:uri="http://schemas.openxmlformats.org/officeDocument/2006/bibliography"/>
+  </ds:schemaRefs>
+</ds:datastoreItem>
 </file>
</xml_diff>